<commit_message>
Finished the test cases
</commit_message>
<xml_diff>
--- a/docs/Tests Design.docx
+++ b/docs/Tests Design.docx
@@ -948,16 +948,6 @@
           <w:u w:val="single"/>
           <w:lang w:val="en-US"/>
         </w:rPr>
-      </w:pPr>
-    </w:p>
-    <w:p>
-      <w:pPr>
-        <w:rPr>
-          <w:b/>
-          <w:sz w:val="28"/>
-          <w:u w:val="single"/>
-          <w:lang w:val="en-US"/>
-        </w:rPr>
         <w:sectPr>
           <w:pgSz w:w="12240" w:h="15840"/>
           <w:pgMar w:top="1440" w:right="1440" w:bottom="1440" w:left="1440" w:header="720" w:footer="720" w:gutter="0"/>
@@ -965,6 +955,8 @@
           <w:docGrid w:linePitch="360"/>
         </w:sectPr>
       </w:pPr>
+      <w:bookmarkStart w:id="0" w:name="_GoBack"/>
+      <w:bookmarkEnd w:id="0"/>
     </w:p>
     <w:p>
       <w:pPr>
@@ -2989,11 +2981,11 @@
         <w:tblLook w:val="04A0" w:firstRow="1" w:lastRow="0" w:firstColumn="1" w:lastColumn="0" w:noHBand="0" w:noVBand="1"/>
       </w:tblPr>
       <w:tblGrid>
-        <w:gridCol w:w="1259"/>
-        <w:gridCol w:w="1154"/>
-        <w:gridCol w:w="1649"/>
-        <w:gridCol w:w="2575"/>
-        <w:gridCol w:w="3348"/>
+        <w:gridCol w:w="1854"/>
+        <w:gridCol w:w="1438"/>
+        <w:gridCol w:w="1460"/>
+        <w:gridCol w:w="2273"/>
+        <w:gridCol w:w="2960"/>
       </w:tblGrid>
       <w:tr>
         <w:tc>
@@ -3162,7 +3154,7 @@
                 <w:sz w:val="24"/>
                 <w:lang w:val="en-US"/>
               </w:rPr>
-              <w:t>WeTrust</w:t>
+              <w:t>AdjacencyMatrix</w:t>
             </w:r>
           </w:p>
         </w:tc>
@@ -3182,7 +3174,7 @@
                 <w:sz w:val="24"/>
                 <w:lang w:val="en-US"/>
               </w:rPr>
-              <w:t>Prim</w:t>
+              <w:t>createGraph</w:t>
             </w:r>
           </w:p>
         </w:tc>
@@ -3202,14 +3194,7 @@
                 <w:sz w:val="24"/>
                 <w:lang w:val="en-US"/>
               </w:rPr>
-              <w:t>setupScenary</w:t>
-            </w:r>
-            <w:r>
-              <w:rPr>
-                <w:sz w:val="24"/>
-                <w:lang w:val="en-US"/>
-              </w:rPr>
-              <w:t>4</w:t>
+              <w:t>Empty</w:t>
             </w:r>
           </w:p>
         </w:tc>
@@ -3224,43 +3209,6 @@
                 <w:lang w:val="en-US"/>
               </w:rPr>
             </w:pPr>
-            <w:r>
-              <w:rPr>
-                <w:sz w:val="24"/>
-                <w:lang w:val="en-US"/>
-              </w:rPr>
-              <w:t>Graph G</w:t>
-            </w:r>
-          </w:p>
-          <w:p>
-            <w:pPr>
-              <w:rPr>
-                <w:sz w:val="24"/>
-                <w:lang w:val="en-US"/>
-              </w:rPr>
-            </w:pPr>
-            <w:r>
-              <w:rPr>
-                <w:sz w:val="24"/>
-                <w:lang w:val="en-US"/>
-              </w:rPr>
-              <w:t>Vertices connected with corresponding weight</w:t>
-            </w:r>
-          </w:p>
-          <w:p>
-            <w:pPr>
-              <w:rPr>
-                <w:sz w:val="24"/>
-                <w:lang w:val="en-US"/>
-              </w:rPr>
-            </w:pPr>
-            <w:r>
-              <w:rPr>
-                <w:sz w:val="24"/>
-                <w:lang w:val="en-US"/>
-              </w:rPr>
-              <w:t>Vertex V (The initial vertex)</w:t>
-            </w:r>
           </w:p>
         </w:tc>
         <w:tc>
@@ -3279,7 +3227,7 @@
                 <w:sz w:val="24"/>
                 <w:lang w:val="en-US"/>
               </w:rPr>
-              <w:t>The total weight of the resulting subgraph must be the right value (the lowest possible having all the vertex connected). Also, the number or edges must be the number of vertex - 1</w:t>
+              <w:t>An empty graph has been created.</w:t>
             </w:r>
           </w:p>
         </w:tc>
@@ -3301,11 +3249,11 @@
         <w:tblLook w:val="04A0" w:firstRow="1" w:lastRow="0" w:firstColumn="1" w:lastColumn="0" w:noHBand="0" w:noVBand="1"/>
       </w:tblPr>
       <w:tblGrid>
-        <w:gridCol w:w="1259"/>
-        <w:gridCol w:w="1154"/>
-        <w:gridCol w:w="1649"/>
-        <w:gridCol w:w="2575"/>
-        <w:gridCol w:w="3348"/>
+        <w:gridCol w:w="1541"/>
+        <w:gridCol w:w="1438"/>
+        <w:gridCol w:w="1485"/>
+        <w:gridCol w:w="2395"/>
+        <w:gridCol w:w="3126"/>
       </w:tblGrid>
       <w:tr>
         <w:tc>
@@ -3474,7 +3422,14 @@
                 <w:sz w:val="24"/>
                 <w:lang w:val="en-US"/>
               </w:rPr>
-              <w:t>WeTrust</w:t>
+              <w:t>Adjacency</w:t>
+            </w:r>
+            <w:r>
+              <w:rPr>
+                <w:sz w:val="24"/>
+                <w:lang w:val="en-US"/>
+              </w:rPr>
+              <w:t>List</w:t>
             </w:r>
           </w:p>
         </w:tc>
@@ -3489,8 +3444,13 @@
                 <w:lang w:val="en-US"/>
               </w:rPr>
             </w:pPr>
-            <w:bookmarkStart w:id="0" w:name="_GoBack"/>
-            <w:bookmarkEnd w:id="0"/>
+            <w:r>
+              <w:rPr>
+                <w:sz w:val="24"/>
+                <w:lang w:val="en-US"/>
+              </w:rPr>
+              <w:t>createGraph</w:t>
+            </w:r>
           </w:p>
         </w:tc>
         <w:tc>
@@ -3509,6 +3469,274 @@
                 <w:sz w:val="24"/>
                 <w:lang w:val="en-US"/>
               </w:rPr>
+              <w:t>Empty</w:t>
+            </w:r>
+          </w:p>
+        </w:tc>
+        <w:tc>
+          <w:tcPr>
+            <w:tcW w:w="2610" w:type="dxa"/>
+          </w:tcPr>
+          <w:p>
+            <w:pPr>
+              <w:rPr>
+                <w:sz w:val="24"/>
+                <w:lang w:val="en-US"/>
+              </w:rPr>
+            </w:pPr>
+          </w:p>
+        </w:tc>
+        <w:tc>
+          <w:tcPr>
+            <w:tcW w:w="3420" w:type="dxa"/>
+          </w:tcPr>
+          <w:p>
+            <w:pPr>
+              <w:rPr>
+                <w:sz w:val="24"/>
+                <w:lang w:val="en-US"/>
+              </w:rPr>
+            </w:pPr>
+            <w:r>
+              <w:rPr>
+                <w:sz w:val="24"/>
+                <w:lang w:val="en-US"/>
+              </w:rPr>
+              <w:t>An empty graph has been created.</w:t>
+            </w:r>
+          </w:p>
+        </w:tc>
+      </w:tr>
+    </w:tbl>
+    <w:p>
+      <w:pPr>
+        <w:rPr>
+          <w:sz w:val="24"/>
+          <w:lang w:val="en-US"/>
+        </w:rPr>
+      </w:pPr>
+    </w:p>
+    <w:tbl>
+      <w:tblPr>
+        <w:tblStyle w:val="TableGrid"/>
+        <w:tblpPr w:leftFromText="180" w:rightFromText="180" w:vertAnchor="text" w:horzAnchor="margin" w:tblpXSpec="right" w:tblpY="193"/>
+        <w:tblW w:w="9985" w:type="dxa"/>
+        <w:tblLook w:val="04A0" w:firstRow="1" w:lastRow="0" w:firstColumn="1" w:lastColumn="0" w:noHBand="0" w:noVBand="1"/>
+      </w:tblPr>
+      <w:tblGrid>
+        <w:gridCol w:w="1854"/>
+        <w:gridCol w:w="1227"/>
+        <w:gridCol w:w="1649"/>
+        <w:gridCol w:w="2295"/>
+        <w:gridCol w:w="2960"/>
+      </w:tblGrid>
+      <w:tr>
+        <w:tc>
+          <w:tcPr>
+            <w:tcW w:w="9985" w:type="dxa"/>
+            <w:gridSpan w:val="5"/>
+          </w:tcPr>
+          <w:p>
+            <w:pPr>
+              <w:rPr>
+                <w:b/>
+                <w:sz w:val="24"/>
+                <w:lang w:val="en-US"/>
+              </w:rPr>
+            </w:pPr>
+            <w:r>
+              <w:rPr>
+                <w:b/>
+                <w:sz w:val="24"/>
+                <w:lang w:val="en-US"/>
+              </w:rPr>
+              <w:t xml:space="preserve">Test objective : To verify if the corresponding method is working properly </w:t>
+            </w:r>
+          </w:p>
+        </w:tc>
+      </w:tr>
+      <w:tr>
+        <w:tc>
+          <w:tcPr>
+            <w:tcW w:w="1266" w:type="dxa"/>
+            <w:shd w:val="clear" w:color="auto" w:fill="E7E6E6" w:themeFill="background2"/>
+          </w:tcPr>
+          <w:p>
+            <w:pPr>
+              <w:rPr>
+                <w:b/>
+                <w:sz w:val="24"/>
+                <w:lang w:val="en-US"/>
+              </w:rPr>
+            </w:pPr>
+            <w:r>
+              <w:rPr>
+                <w:b/>
+                <w:sz w:val="24"/>
+                <w:lang w:val="en-US"/>
+              </w:rPr>
+              <w:t>Class</w:t>
+            </w:r>
+          </w:p>
+        </w:tc>
+        <w:tc>
+          <w:tcPr>
+            <w:tcW w:w="1159" w:type="dxa"/>
+            <w:shd w:val="clear" w:color="auto" w:fill="E7E6E6" w:themeFill="background2"/>
+          </w:tcPr>
+          <w:p>
+            <w:pPr>
+              <w:rPr>
+                <w:b/>
+                <w:sz w:val="24"/>
+                <w:lang w:val="en-US"/>
+              </w:rPr>
+            </w:pPr>
+            <w:r>
+              <w:rPr>
+                <w:b/>
+                <w:sz w:val="24"/>
+                <w:lang w:val="en-US"/>
+              </w:rPr>
+              <w:t>Method</w:t>
+            </w:r>
+          </w:p>
+        </w:tc>
+        <w:tc>
+          <w:tcPr>
+            <w:tcW w:w="1530" w:type="dxa"/>
+            <w:shd w:val="clear" w:color="auto" w:fill="E7E6E6" w:themeFill="background2"/>
+          </w:tcPr>
+          <w:p>
+            <w:pPr>
+              <w:rPr>
+                <w:b/>
+                <w:sz w:val="24"/>
+                <w:lang w:val="en-US"/>
+              </w:rPr>
+            </w:pPr>
+            <w:r>
+              <w:rPr>
+                <w:b/>
+                <w:sz w:val="24"/>
+                <w:lang w:val="en-US"/>
+              </w:rPr>
+              <w:t>Sce</w:t>
+            </w:r>
+            <w:r>
+              <w:rPr>
+                <w:b/>
+                <w:sz w:val="24"/>
+                <w:lang w:val="en-US"/>
+              </w:rPr>
+              <w:t>narios</w:t>
+            </w:r>
+          </w:p>
+        </w:tc>
+        <w:tc>
+          <w:tcPr>
+            <w:tcW w:w="2610" w:type="dxa"/>
+            <w:shd w:val="clear" w:color="auto" w:fill="E7E6E6" w:themeFill="background2"/>
+          </w:tcPr>
+          <w:p>
+            <w:pPr>
+              <w:rPr>
+                <w:b/>
+                <w:sz w:val="24"/>
+                <w:lang w:val="en-US"/>
+              </w:rPr>
+            </w:pPr>
+            <w:r>
+              <w:rPr>
+                <w:b/>
+                <w:sz w:val="24"/>
+                <w:lang w:val="en-US"/>
+              </w:rPr>
+              <w:t>Entry values</w:t>
+            </w:r>
+          </w:p>
+        </w:tc>
+        <w:tc>
+          <w:tcPr>
+            <w:tcW w:w="3420" w:type="dxa"/>
+            <w:shd w:val="clear" w:color="auto" w:fill="E7E6E6" w:themeFill="background2"/>
+          </w:tcPr>
+          <w:p>
+            <w:pPr>
+              <w:rPr>
+                <w:b/>
+                <w:sz w:val="24"/>
+                <w:lang w:val="en-US"/>
+              </w:rPr>
+            </w:pPr>
+            <w:r>
+              <w:rPr>
+                <w:b/>
+                <w:sz w:val="24"/>
+                <w:lang w:val="en-US"/>
+              </w:rPr>
+              <w:t>Result</w:t>
+            </w:r>
+          </w:p>
+        </w:tc>
+      </w:tr>
+      <w:tr>
+        <w:tc>
+          <w:tcPr>
+            <w:tcW w:w="1266" w:type="dxa"/>
+          </w:tcPr>
+          <w:p>
+            <w:pPr>
+              <w:rPr>
+                <w:sz w:val="24"/>
+                <w:lang w:val="en-US"/>
+              </w:rPr>
+            </w:pPr>
+            <w:r>
+              <w:rPr>
+                <w:sz w:val="24"/>
+                <w:lang w:val="en-US"/>
+              </w:rPr>
+              <w:t>AdjacencyMatrix</w:t>
+            </w:r>
+          </w:p>
+        </w:tc>
+        <w:tc>
+          <w:tcPr>
+            <w:tcW w:w="1159" w:type="dxa"/>
+          </w:tcPr>
+          <w:p>
+            <w:pPr>
+              <w:rPr>
+                <w:sz w:val="24"/>
+                <w:lang w:val="en-US"/>
+              </w:rPr>
+            </w:pPr>
+            <w:r>
+              <w:rPr>
+                <w:sz w:val="24"/>
+                <w:lang w:val="en-US"/>
+              </w:rPr>
+              <w:t>addVertex</w:t>
+            </w:r>
+          </w:p>
+        </w:tc>
+        <w:tc>
+          <w:tcPr>
+            <w:tcW w:w="1530" w:type="dxa"/>
+          </w:tcPr>
+          <w:p>
+            <w:pPr>
+              <w:rPr>
+                <w:sz w:val="24"/>
+                <w:lang w:val="en-US"/>
+              </w:rPr>
+            </w:pPr>
+            <w:r>
+              <w:rPr>
+                <w:sz w:val="24"/>
+                <w:lang w:val="en-US"/>
+              </w:rPr>
               <w:t>setupScenary</w:t>
             </w:r>
             <w:r>
@@ -3516,7 +3744,7 @@
                 <w:sz w:val="24"/>
                 <w:lang w:val="en-US"/>
               </w:rPr>
-              <w:t>4</w:t>
+              <w:t>1</w:t>
             </w:r>
           </w:p>
         </w:tc>
@@ -3551,22 +3779,14 @@
                 <w:sz w:val="24"/>
                 <w:lang w:val="en-US"/>
               </w:rPr>
-              <w:t>Vertices connected with corresponding weight</w:t>
-            </w:r>
-          </w:p>
-          <w:p>
-            <w:pPr>
-              <w:rPr>
-                <w:sz w:val="24"/>
-                <w:lang w:val="en-US"/>
-              </w:rPr>
-            </w:pPr>
-            <w:r>
-              <w:rPr>
-                <w:sz w:val="24"/>
-                <w:lang w:val="en-US"/>
-              </w:rPr>
-              <w:t>Vertex V (The initial vertex)</w:t>
+              <w:t>Vert</w:t>
+            </w:r>
+            <w:r>
+              <w:rPr>
+                <w:sz w:val="24"/>
+                <w:lang w:val="en-US"/>
+              </w:rPr>
+              <w:t>ex V</w:t>
             </w:r>
           </w:p>
         </w:tc>
@@ -3586,7 +3806,3542 @@
                 <w:sz w:val="24"/>
                 <w:lang w:val="en-US"/>
               </w:rPr>
-              <w:t>The total weight of the resulting subgraph must be the right value (the lowest possible having all the vertex connected). Also, the number or edges must be the number of vertex - 1</w:t>
+              <w:t>Vertex V has been added to Graph G</w:t>
+            </w:r>
+            <w:r>
+              <w:rPr>
+                <w:sz w:val="24"/>
+                <w:lang w:val="en-US"/>
+              </w:rPr>
+              <w:t>.</w:t>
+            </w:r>
+          </w:p>
+        </w:tc>
+      </w:tr>
+    </w:tbl>
+    <w:p>
+      <w:pPr>
+        <w:rPr>
+          <w:sz w:val="24"/>
+          <w:lang w:val="en-US"/>
+        </w:rPr>
+      </w:pPr>
+    </w:p>
+    <w:p>
+      <w:pPr>
+        <w:rPr>
+          <w:sz w:val="24"/>
+          <w:lang w:val="en-US"/>
+        </w:rPr>
+      </w:pPr>
+    </w:p>
+    <w:tbl>
+      <w:tblPr>
+        <w:tblStyle w:val="TableGrid"/>
+        <w:tblpPr w:leftFromText="180" w:rightFromText="180" w:vertAnchor="text" w:horzAnchor="margin" w:tblpXSpec="right" w:tblpY="193"/>
+        <w:tblW w:w="9985" w:type="dxa"/>
+        <w:tblLook w:val="04A0" w:firstRow="1" w:lastRow="0" w:firstColumn="1" w:lastColumn="0" w:noHBand="0" w:noVBand="1"/>
+      </w:tblPr>
+      <w:tblGrid>
+        <w:gridCol w:w="1541"/>
+        <w:gridCol w:w="1227"/>
+        <w:gridCol w:w="1649"/>
+        <w:gridCol w:w="2422"/>
+        <w:gridCol w:w="3146"/>
+      </w:tblGrid>
+      <w:tr>
+        <w:tc>
+          <w:tcPr>
+            <w:tcW w:w="9985" w:type="dxa"/>
+            <w:gridSpan w:val="5"/>
+          </w:tcPr>
+          <w:p>
+            <w:pPr>
+              <w:rPr>
+                <w:b/>
+                <w:sz w:val="24"/>
+                <w:lang w:val="en-US"/>
+              </w:rPr>
+            </w:pPr>
+            <w:r>
+              <w:rPr>
+                <w:b/>
+                <w:sz w:val="24"/>
+                <w:lang w:val="en-US"/>
+              </w:rPr>
+              <w:lastRenderedPageBreak/>
+              <w:t xml:space="preserve">Test objective : To verify if the corresponding method is working properly </w:t>
+            </w:r>
+          </w:p>
+        </w:tc>
+      </w:tr>
+      <w:tr>
+        <w:tc>
+          <w:tcPr>
+            <w:tcW w:w="1266" w:type="dxa"/>
+            <w:shd w:val="clear" w:color="auto" w:fill="E7E6E6" w:themeFill="background2"/>
+          </w:tcPr>
+          <w:p>
+            <w:pPr>
+              <w:rPr>
+                <w:b/>
+                <w:sz w:val="24"/>
+                <w:lang w:val="en-US"/>
+              </w:rPr>
+            </w:pPr>
+            <w:r>
+              <w:rPr>
+                <w:b/>
+                <w:sz w:val="24"/>
+                <w:lang w:val="en-US"/>
+              </w:rPr>
+              <w:t>Class</w:t>
+            </w:r>
+          </w:p>
+        </w:tc>
+        <w:tc>
+          <w:tcPr>
+            <w:tcW w:w="1159" w:type="dxa"/>
+            <w:shd w:val="clear" w:color="auto" w:fill="E7E6E6" w:themeFill="background2"/>
+          </w:tcPr>
+          <w:p>
+            <w:pPr>
+              <w:rPr>
+                <w:b/>
+                <w:sz w:val="24"/>
+                <w:lang w:val="en-US"/>
+              </w:rPr>
+            </w:pPr>
+            <w:r>
+              <w:rPr>
+                <w:b/>
+                <w:sz w:val="24"/>
+                <w:lang w:val="en-US"/>
+              </w:rPr>
+              <w:t>Method</w:t>
+            </w:r>
+          </w:p>
+        </w:tc>
+        <w:tc>
+          <w:tcPr>
+            <w:tcW w:w="1530" w:type="dxa"/>
+            <w:shd w:val="clear" w:color="auto" w:fill="E7E6E6" w:themeFill="background2"/>
+          </w:tcPr>
+          <w:p>
+            <w:pPr>
+              <w:rPr>
+                <w:b/>
+                <w:sz w:val="24"/>
+                <w:lang w:val="en-US"/>
+              </w:rPr>
+            </w:pPr>
+            <w:r>
+              <w:rPr>
+                <w:b/>
+                <w:sz w:val="24"/>
+                <w:lang w:val="en-US"/>
+              </w:rPr>
+              <w:t>Sce</w:t>
+            </w:r>
+            <w:r>
+              <w:rPr>
+                <w:b/>
+                <w:sz w:val="24"/>
+                <w:lang w:val="en-US"/>
+              </w:rPr>
+              <w:t>narios</w:t>
+            </w:r>
+          </w:p>
+        </w:tc>
+        <w:tc>
+          <w:tcPr>
+            <w:tcW w:w="2610" w:type="dxa"/>
+            <w:shd w:val="clear" w:color="auto" w:fill="E7E6E6" w:themeFill="background2"/>
+          </w:tcPr>
+          <w:p>
+            <w:pPr>
+              <w:rPr>
+                <w:b/>
+                <w:sz w:val="24"/>
+                <w:lang w:val="en-US"/>
+              </w:rPr>
+            </w:pPr>
+            <w:r>
+              <w:rPr>
+                <w:b/>
+                <w:sz w:val="24"/>
+                <w:lang w:val="en-US"/>
+              </w:rPr>
+              <w:t>Entry values</w:t>
+            </w:r>
+          </w:p>
+        </w:tc>
+        <w:tc>
+          <w:tcPr>
+            <w:tcW w:w="3420" w:type="dxa"/>
+            <w:shd w:val="clear" w:color="auto" w:fill="E7E6E6" w:themeFill="background2"/>
+          </w:tcPr>
+          <w:p>
+            <w:pPr>
+              <w:rPr>
+                <w:b/>
+                <w:sz w:val="24"/>
+                <w:lang w:val="en-US"/>
+              </w:rPr>
+            </w:pPr>
+            <w:r>
+              <w:rPr>
+                <w:b/>
+                <w:sz w:val="24"/>
+                <w:lang w:val="en-US"/>
+              </w:rPr>
+              <w:t>Result</w:t>
+            </w:r>
+          </w:p>
+        </w:tc>
+      </w:tr>
+      <w:tr>
+        <w:tc>
+          <w:tcPr>
+            <w:tcW w:w="1266" w:type="dxa"/>
+          </w:tcPr>
+          <w:p>
+            <w:pPr>
+              <w:rPr>
+                <w:sz w:val="24"/>
+                <w:lang w:val="en-US"/>
+              </w:rPr>
+            </w:pPr>
+            <w:r>
+              <w:rPr>
+                <w:sz w:val="24"/>
+                <w:lang w:val="en-US"/>
+              </w:rPr>
+              <w:t>Adjacency</w:t>
+            </w:r>
+            <w:r>
+              <w:rPr>
+                <w:sz w:val="24"/>
+                <w:lang w:val="en-US"/>
+              </w:rPr>
+              <w:t>List</w:t>
+            </w:r>
+          </w:p>
+        </w:tc>
+        <w:tc>
+          <w:tcPr>
+            <w:tcW w:w="1159" w:type="dxa"/>
+          </w:tcPr>
+          <w:p>
+            <w:pPr>
+              <w:rPr>
+                <w:sz w:val="24"/>
+                <w:lang w:val="en-US"/>
+              </w:rPr>
+            </w:pPr>
+            <w:r>
+              <w:rPr>
+                <w:sz w:val="24"/>
+                <w:lang w:val="en-US"/>
+              </w:rPr>
+              <w:t>addVertex</w:t>
+            </w:r>
+          </w:p>
+        </w:tc>
+        <w:tc>
+          <w:tcPr>
+            <w:tcW w:w="1530" w:type="dxa"/>
+          </w:tcPr>
+          <w:p>
+            <w:pPr>
+              <w:rPr>
+                <w:sz w:val="24"/>
+                <w:lang w:val="en-US"/>
+              </w:rPr>
+            </w:pPr>
+            <w:r>
+              <w:rPr>
+                <w:sz w:val="24"/>
+                <w:lang w:val="en-US"/>
+              </w:rPr>
+              <w:t>setupScenary</w:t>
+            </w:r>
+            <w:r>
+              <w:rPr>
+                <w:sz w:val="24"/>
+                <w:lang w:val="en-US"/>
+              </w:rPr>
+              <w:t>1</w:t>
+            </w:r>
+          </w:p>
+        </w:tc>
+        <w:tc>
+          <w:tcPr>
+            <w:tcW w:w="2610" w:type="dxa"/>
+          </w:tcPr>
+          <w:p>
+            <w:pPr>
+              <w:rPr>
+                <w:sz w:val="24"/>
+                <w:lang w:val="en-US"/>
+              </w:rPr>
+            </w:pPr>
+            <w:r>
+              <w:rPr>
+                <w:sz w:val="24"/>
+                <w:lang w:val="en-US"/>
+              </w:rPr>
+              <w:t>Graph G</w:t>
+            </w:r>
+          </w:p>
+          <w:p>
+            <w:pPr>
+              <w:rPr>
+                <w:sz w:val="24"/>
+                <w:lang w:val="en-US"/>
+              </w:rPr>
+            </w:pPr>
+            <w:r>
+              <w:rPr>
+                <w:sz w:val="24"/>
+                <w:lang w:val="en-US"/>
+              </w:rPr>
+              <w:t>Vertex V</w:t>
+            </w:r>
+          </w:p>
+        </w:tc>
+        <w:tc>
+          <w:tcPr>
+            <w:tcW w:w="3420" w:type="dxa"/>
+          </w:tcPr>
+          <w:p>
+            <w:pPr>
+              <w:rPr>
+                <w:sz w:val="24"/>
+                <w:lang w:val="en-US"/>
+              </w:rPr>
+            </w:pPr>
+            <w:r>
+              <w:rPr>
+                <w:sz w:val="24"/>
+                <w:lang w:val="en-US"/>
+              </w:rPr>
+              <w:t>Vertex V has been added to Graph G.</w:t>
+            </w:r>
+          </w:p>
+        </w:tc>
+      </w:tr>
+    </w:tbl>
+    <w:p>
+      <w:pPr>
+        <w:rPr>
+          <w:sz w:val="24"/>
+          <w:lang w:val="en-US"/>
+        </w:rPr>
+      </w:pPr>
+    </w:p>
+    <w:tbl>
+      <w:tblPr>
+        <w:tblStyle w:val="TableGrid"/>
+        <w:tblpPr w:leftFromText="180" w:rightFromText="180" w:vertAnchor="text" w:horzAnchor="margin" w:tblpXSpec="right" w:tblpY="193"/>
+        <w:tblW w:w="9985" w:type="dxa"/>
+        <w:tblLook w:val="04A0" w:firstRow="1" w:lastRow="0" w:firstColumn="1" w:lastColumn="0" w:noHBand="0" w:noVBand="1"/>
+      </w:tblPr>
+      <w:tblGrid>
+        <w:gridCol w:w="1854"/>
+        <w:gridCol w:w="1143"/>
+        <w:gridCol w:w="1649"/>
+        <w:gridCol w:w="2329"/>
+        <w:gridCol w:w="3010"/>
+      </w:tblGrid>
+      <w:tr>
+        <w:tc>
+          <w:tcPr>
+            <w:tcW w:w="9985" w:type="dxa"/>
+            <w:gridSpan w:val="5"/>
+          </w:tcPr>
+          <w:p>
+            <w:pPr>
+              <w:rPr>
+                <w:b/>
+                <w:sz w:val="24"/>
+                <w:lang w:val="en-US"/>
+              </w:rPr>
+            </w:pPr>
+            <w:r>
+              <w:rPr>
+                <w:b/>
+                <w:sz w:val="24"/>
+                <w:lang w:val="en-US"/>
+              </w:rPr>
+              <w:t xml:space="preserve">Test objective : To verify if the corresponding method is working properly </w:t>
+            </w:r>
+          </w:p>
+        </w:tc>
+      </w:tr>
+      <w:tr>
+        <w:tc>
+          <w:tcPr>
+            <w:tcW w:w="1266" w:type="dxa"/>
+            <w:shd w:val="clear" w:color="auto" w:fill="E7E6E6" w:themeFill="background2"/>
+          </w:tcPr>
+          <w:p>
+            <w:pPr>
+              <w:rPr>
+                <w:b/>
+                <w:sz w:val="24"/>
+                <w:lang w:val="en-US"/>
+              </w:rPr>
+            </w:pPr>
+            <w:r>
+              <w:rPr>
+                <w:b/>
+                <w:sz w:val="24"/>
+                <w:lang w:val="en-US"/>
+              </w:rPr>
+              <w:t>Class</w:t>
+            </w:r>
+          </w:p>
+        </w:tc>
+        <w:tc>
+          <w:tcPr>
+            <w:tcW w:w="1159" w:type="dxa"/>
+            <w:shd w:val="clear" w:color="auto" w:fill="E7E6E6" w:themeFill="background2"/>
+          </w:tcPr>
+          <w:p>
+            <w:pPr>
+              <w:rPr>
+                <w:b/>
+                <w:sz w:val="24"/>
+                <w:lang w:val="en-US"/>
+              </w:rPr>
+            </w:pPr>
+            <w:r>
+              <w:rPr>
+                <w:b/>
+                <w:sz w:val="24"/>
+                <w:lang w:val="en-US"/>
+              </w:rPr>
+              <w:t>Method</w:t>
+            </w:r>
+          </w:p>
+        </w:tc>
+        <w:tc>
+          <w:tcPr>
+            <w:tcW w:w="1530" w:type="dxa"/>
+            <w:shd w:val="clear" w:color="auto" w:fill="E7E6E6" w:themeFill="background2"/>
+          </w:tcPr>
+          <w:p>
+            <w:pPr>
+              <w:rPr>
+                <w:b/>
+                <w:sz w:val="24"/>
+                <w:lang w:val="en-US"/>
+              </w:rPr>
+            </w:pPr>
+            <w:r>
+              <w:rPr>
+                <w:b/>
+                <w:sz w:val="24"/>
+                <w:lang w:val="en-US"/>
+              </w:rPr>
+              <w:t>Sce</w:t>
+            </w:r>
+            <w:r>
+              <w:rPr>
+                <w:b/>
+                <w:sz w:val="24"/>
+                <w:lang w:val="en-US"/>
+              </w:rPr>
+              <w:t>narios</w:t>
+            </w:r>
+          </w:p>
+        </w:tc>
+        <w:tc>
+          <w:tcPr>
+            <w:tcW w:w="2610" w:type="dxa"/>
+            <w:shd w:val="clear" w:color="auto" w:fill="E7E6E6" w:themeFill="background2"/>
+          </w:tcPr>
+          <w:p>
+            <w:pPr>
+              <w:rPr>
+                <w:b/>
+                <w:sz w:val="24"/>
+                <w:lang w:val="en-US"/>
+              </w:rPr>
+            </w:pPr>
+            <w:r>
+              <w:rPr>
+                <w:b/>
+                <w:sz w:val="24"/>
+                <w:lang w:val="en-US"/>
+              </w:rPr>
+              <w:t>Entry values</w:t>
+            </w:r>
+          </w:p>
+        </w:tc>
+        <w:tc>
+          <w:tcPr>
+            <w:tcW w:w="3420" w:type="dxa"/>
+            <w:shd w:val="clear" w:color="auto" w:fill="E7E6E6" w:themeFill="background2"/>
+          </w:tcPr>
+          <w:p>
+            <w:pPr>
+              <w:rPr>
+                <w:b/>
+                <w:sz w:val="24"/>
+                <w:lang w:val="en-US"/>
+              </w:rPr>
+            </w:pPr>
+            <w:r>
+              <w:rPr>
+                <w:b/>
+                <w:sz w:val="24"/>
+                <w:lang w:val="en-US"/>
+              </w:rPr>
+              <w:t>Result</w:t>
+            </w:r>
+          </w:p>
+        </w:tc>
+      </w:tr>
+      <w:tr>
+        <w:tc>
+          <w:tcPr>
+            <w:tcW w:w="1266" w:type="dxa"/>
+          </w:tcPr>
+          <w:p>
+            <w:pPr>
+              <w:rPr>
+                <w:sz w:val="24"/>
+                <w:lang w:val="en-US"/>
+              </w:rPr>
+            </w:pPr>
+            <w:r>
+              <w:rPr>
+                <w:sz w:val="24"/>
+                <w:lang w:val="en-US"/>
+              </w:rPr>
+              <w:t>AdjacencyMatrix</w:t>
+            </w:r>
+          </w:p>
+        </w:tc>
+        <w:tc>
+          <w:tcPr>
+            <w:tcW w:w="1159" w:type="dxa"/>
+          </w:tcPr>
+          <w:p>
+            <w:pPr>
+              <w:rPr>
+                <w:sz w:val="24"/>
+                <w:lang w:val="en-US"/>
+              </w:rPr>
+            </w:pPr>
+            <w:proofErr w:type="spellStart"/>
+            <w:r>
+              <w:rPr>
+                <w:sz w:val="24"/>
+                <w:lang w:val="en-US"/>
+              </w:rPr>
+              <w:t>add</w:t>
+            </w:r>
+            <w:r>
+              <w:rPr>
+                <w:sz w:val="24"/>
+                <w:lang w:val="en-US"/>
+              </w:rPr>
+              <w:t>Edge</w:t>
+            </w:r>
+            <w:proofErr w:type="spellEnd"/>
+          </w:p>
+        </w:tc>
+        <w:tc>
+          <w:tcPr>
+            <w:tcW w:w="1530" w:type="dxa"/>
+          </w:tcPr>
+          <w:p>
+            <w:pPr>
+              <w:rPr>
+                <w:sz w:val="24"/>
+                <w:lang w:val="en-US"/>
+              </w:rPr>
+            </w:pPr>
+            <w:r>
+              <w:rPr>
+                <w:sz w:val="24"/>
+                <w:lang w:val="en-US"/>
+              </w:rPr>
+              <w:t>setupScenary</w:t>
+            </w:r>
+            <w:r>
+              <w:rPr>
+                <w:sz w:val="24"/>
+                <w:lang w:val="en-US"/>
+              </w:rPr>
+              <w:t>2</w:t>
+            </w:r>
+          </w:p>
+        </w:tc>
+        <w:tc>
+          <w:tcPr>
+            <w:tcW w:w="2610" w:type="dxa"/>
+          </w:tcPr>
+          <w:p>
+            <w:pPr>
+              <w:rPr>
+                <w:sz w:val="24"/>
+                <w:lang w:val="en-US"/>
+              </w:rPr>
+            </w:pPr>
+            <w:r>
+              <w:rPr>
+                <w:sz w:val="24"/>
+                <w:lang w:val="en-US"/>
+              </w:rPr>
+              <w:t>Graph G</w:t>
+            </w:r>
+          </w:p>
+          <w:p>
+            <w:pPr>
+              <w:rPr>
+                <w:sz w:val="24"/>
+                <w:lang w:val="en-US"/>
+              </w:rPr>
+            </w:pPr>
+            <w:r>
+              <w:rPr>
+                <w:sz w:val="24"/>
+                <w:lang w:val="en-US"/>
+              </w:rPr>
+              <w:t>Vertex V</w:t>
+            </w:r>
+          </w:p>
+          <w:p>
+            <w:pPr>
+              <w:rPr>
+                <w:sz w:val="24"/>
+                <w:lang w:val="en-US"/>
+              </w:rPr>
+            </w:pPr>
+            <w:r>
+              <w:rPr>
+                <w:sz w:val="24"/>
+                <w:lang w:val="en-US"/>
+              </w:rPr>
+              <w:t>Vertex V1</w:t>
+            </w:r>
+          </w:p>
+        </w:tc>
+        <w:tc>
+          <w:tcPr>
+            <w:tcW w:w="3420" w:type="dxa"/>
+          </w:tcPr>
+          <w:p>
+            <w:pPr>
+              <w:rPr>
+                <w:sz w:val="24"/>
+                <w:lang w:val="en-US"/>
+              </w:rPr>
+            </w:pPr>
+            <w:r>
+              <w:rPr>
+                <w:sz w:val="24"/>
+                <w:lang w:val="en-US"/>
+              </w:rPr>
+              <w:t xml:space="preserve">Vertex V and Vertex V1 </w:t>
+            </w:r>
+            <w:r>
+              <w:rPr>
+                <w:sz w:val="24"/>
+                <w:lang w:val="en-US"/>
+              </w:rPr>
+              <w:t>now share an edge</w:t>
+            </w:r>
+            <w:r>
+              <w:rPr>
+                <w:sz w:val="24"/>
+                <w:lang w:val="en-US"/>
+              </w:rPr>
+              <w:t>.</w:t>
+            </w:r>
+          </w:p>
+        </w:tc>
+      </w:tr>
+    </w:tbl>
+    <w:p>
+      <w:pPr>
+        <w:rPr>
+          <w:sz w:val="24"/>
+          <w:lang w:val="en-US"/>
+        </w:rPr>
+      </w:pPr>
+    </w:p>
+    <w:tbl>
+      <w:tblPr>
+        <w:tblStyle w:val="TableGrid"/>
+        <w:tblpPr w:leftFromText="180" w:rightFromText="180" w:vertAnchor="text" w:horzAnchor="margin" w:tblpXSpec="right" w:tblpY="193"/>
+        <w:tblW w:w="9985" w:type="dxa"/>
+        <w:tblLook w:val="04A0" w:firstRow="1" w:lastRow="0" w:firstColumn="1" w:lastColumn="0" w:noHBand="0" w:noVBand="1"/>
+      </w:tblPr>
+      <w:tblGrid>
+        <w:gridCol w:w="1541"/>
+        <w:gridCol w:w="1150"/>
+        <w:gridCol w:w="1649"/>
+        <w:gridCol w:w="2454"/>
+        <w:gridCol w:w="3191"/>
+      </w:tblGrid>
+      <w:tr>
+        <w:tc>
+          <w:tcPr>
+            <w:tcW w:w="9985" w:type="dxa"/>
+            <w:gridSpan w:val="5"/>
+          </w:tcPr>
+          <w:p>
+            <w:pPr>
+              <w:rPr>
+                <w:b/>
+                <w:sz w:val="24"/>
+                <w:lang w:val="en-US"/>
+              </w:rPr>
+            </w:pPr>
+            <w:r>
+              <w:rPr>
+                <w:b/>
+                <w:sz w:val="24"/>
+                <w:lang w:val="en-US"/>
+              </w:rPr>
+              <w:t xml:space="preserve">Test objective : To verify if the corresponding method is working properly </w:t>
+            </w:r>
+          </w:p>
+        </w:tc>
+      </w:tr>
+      <w:tr>
+        <w:tc>
+          <w:tcPr>
+            <w:tcW w:w="1266" w:type="dxa"/>
+            <w:shd w:val="clear" w:color="auto" w:fill="E7E6E6" w:themeFill="background2"/>
+          </w:tcPr>
+          <w:p>
+            <w:pPr>
+              <w:rPr>
+                <w:b/>
+                <w:sz w:val="24"/>
+                <w:lang w:val="en-US"/>
+              </w:rPr>
+            </w:pPr>
+            <w:r>
+              <w:rPr>
+                <w:b/>
+                <w:sz w:val="24"/>
+                <w:lang w:val="en-US"/>
+              </w:rPr>
+              <w:t>Class</w:t>
+            </w:r>
+          </w:p>
+        </w:tc>
+        <w:tc>
+          <w:tcPr>
+            <w:tcW w:w="1159" w:type="dxa"/>
+            <w:shd w:val="clear" w:color="auto" w:fill="E7E6E6" w:themeFill="background2"/>
+          </w:tcPr>
+          <w:p>
+            <w:pPr>
+              <w:rPr>
+                <w:b/>
+                <w:sz w:val="24"/>
+                <w:lang w:val="en-US"/>
+              </w:rPr>
+            </w:pPr>
+            <w:r>
+              <w:rPr>
+                <w:b/>
+                <w:sz w:val="24"/>
+                <w:lang w:val="en-US"/>
+              </w:rPr>
+              <w:t>Method</w:t>
+            </w:r>
+          </w:p>
+        </w:tc>
+        <w:tc>
+          <w:tcPr>
+            <w:tcW w:w="1530" w:type="dxa"/>
+            <w:shd w:val="clear" w:color="auto" w:fill="E7E6E6" w:themeFill="background2"/>
+          </w:tcPr>
+          <w:p>
+            <w:pPr>
+              <w:rPr>
+                <w:b/>
+                <w:sz w:val="24"/>
+                <w:lang w:val="en-US"/>
+              </w:rPr>
+            </w:pPr>
+            <w:r>
+              <w:rPr>
+                <w:b/>
+                <w:sz w:val="24"/>
+                <w:lang w:val="en-US"/>
+              </w:rPr>
+              <w:t>Sce</w:t>
+            </w:r>
+            <w:r>
+              <w:rPr>
+                <w:b/>
+                <w:sz w:val="24"/>
+                <w:lang w:val="en-US"/>
+              </w:rPr>
+              <w:t>narios</w:t>
+            </w:r>
+          </w:p>
+        </w:tc>
+        <w:tc>
+          <w:tcPr>
+            <w:tcW w:w="2610" w:type="dxa"/>
+            <w:shd w:val="clear" w:color="auto" w:fill="E7E6E6" w:themeFill="background2"/>
+          </w:tcPr>
+          <w:p>
+            <w:pPr>
+              <w:rPr>
+                <w:b/>
+                <w:sz w:val="24"/>
+                <w:lang w:val="en-US"/>
+              </w:rPr>
+            </w:pPr>
+            <w:r>
+              <w:rPr>
+                <w:b/>
+                <w:sz w:val="24"/>
+                <w:lang w:val="en-US"/>
+              </w:rPr>
+              <w:t>Entry values</w:t>
+            </w:r>
+          </w:p>
+        </w:tc>
+        <w:tc>
+          <w:tcPr>
+            <w:tcW w:w="3420" w:type="dxa"/>
+            <w:shd w:val="clear" w:color="auto" w:fill="E7E6E6" w:themeFill="background2"/>
+          </w:tcPr>
+          <w:p>
+            <w:pPr>
+              <w:rPr>
+                <w:b/>
+                <w:sz w:val="24"/>
+                <w:lang w:val="en-US"/>
+              </w:rPr>
+            </w:pPr>
+            <w:r>
+              <w:rPr>
+                <w:b/>
+                <w:sz w:val="24"/>
+                <w:lang w:val="en-US"/>
+              </w:rPr>
+              <w:t>Result</w:t>
+            </w:r>
+          </w:p>
+        </w:tc>
+      </w:tr>
+      <w:tr>
+        <w:tc>
+          <w:tcPr>
+            <w:tcW w:w="1266" w:type="dxa"/>
+          </w:tcPr>
+          <w:p>
+            <w:pPr>
+              <w:rPr>
+                <w:sz w:val="24"/>
+                <w:lang w:val="en-US"/>
+              </w:rPr>
+            </w:pPr>
+            <w:r>
+              <w:rPr>
+                <w:sz w:val="24"/>
+                <w:lang w:val="en-US"/>
+              </w:rPr>
+              <w:t>Adjacency</w:t>
+            </w:r>
+            <w:r>
+              <w:rPr>
+                <w:sz w:val="24"/>
+                <w:lang w:val="en-US"/>
+              </w:rPr>
+              <w:t>List</w:t>
+            </w:r>
+          </w:p>
+        </w:tc>
+        <w:tc>
+          <w:tcPr>
+            <w:tcW w:w="1159" w:type="dxa"/>
+          </w:tcPr>
+          <w:p>
+            <w:pPr>
+              <w:rPr>
+                <w:sz w:val="24"/>
+                <w:lang w:val="en-US"/>
+              </w:rPr>
+            </w:pPr>
+            <w:proofErr w:type="spellStart"/>
+            <w:r>
+              <w:rPr>
+                <w:sz w:val="24"/>
+                <w:lang w:val="en-US"/>
+              </w:rPr>
+              <w:t>addEdge</w:t>
+            </w:r>
+            <w:proofErr w:type="spellEnd"/>
+          </w:p>
+        </w:tc>
+        <w:tc>
+          <w:tcPr>
+            <w:tcW w:w="1530" w:type="dxa"/>
+          </w:tcPr>
+          <w:p>
+            <w:pPr>
+              <w:rPr>
+                <w:sz w:val="24"/>
+                <w:lang w:val="en-US"/>
+              </w:rPr>
+            </w:pPr>
+            <w:r>
+              <w:rPr>
+                <w:sz w:val="24"/>
+                <w:lang w:val="en-US"/>
+              </w:rPr>
+              <w:t>setupScenary</w:t>
+            </w:r>
+            <w:r>
+              <w:rPr>
+                <w:sz w:val="24"/>
+                <w:lang w:val="en-US"/>
+              </w:rPr>
+              <w:t>2</w:t>
+            </w:r>
+          </w:p>
+        </w:tc>
+        <w:tc>
+          <w:tcPr>
+            <w:tcW w:w="2610" w:type="dxa"/>
+          </w:tcPr>
+          <w:p>
+            <w:pPr>
+              <w:rPr>
+                <w:sz w:val="24"/>
+                <w:lang w:val="en-US"/>
+              </w:rPr>
+            </w:pPr>
+            <w:r>
+              <w:rPr>
+                <w:sz w:val="24"/>
+                <w:lang w:val="en-US"/>
+              </w:rPr>
+              <w:t>Graph G</w:t>
+            </w:r>
+          </w:p>
+          <w:p>
+            <w:pPr>
+              <w:rPr>
+                <w:sz w:val="24"/>
+                <w:lang w:val="en-US"/>
+              </w:rPr>
+            </w:pPr>
+            <w:r>
+              <w:rPr>
+                <w:sz w:val="24"/>
+                <w:lang w:val="en-US"/>
+              </w:rPr>
+              <w:t>Vertex V</w:t>
+            </w:r>
+          </w:p>
+          <w:p>
+            <w:pPr>
+              <w:rPr>
+                <w:sz w:val="24"/>
+                <w:lang w:val="en-US"/>
+              </w:rPr>
+            </w:pPr>
+            <w:r>
+              <w:rPr>
+                <w:sz w:val="24"/>
+                <w:lang w:val="en-US"/>
+              </w:rPr>
+              <w:t>Vertex V1</w:t>
+            </w:r>
+          </w:p>
+        </w:tc>
+        <w:tc>
+          <w:tcPr>
+            <w:tcW w:w="3420" w:type="dxa"/>
+          </w:tcPr>
+          <w:p>
+            <w:pPr>
+              <w:rPr>
+                <w:sz w:val="24"/>
+                <w:lang w:val="en-US"/>
+              </w:rPr>
+            </w:pPr>
+            <w:r>
+              <w:rPr>
+                <w:sz w:val="24"/>
+                <w:lang w:val="en-US"/>
+              </w:rPr>
+              <w:t>Vertex V and Vertex V1 now share an edge.</w:t>
+            </w:r>
+          </w:p>
+        </w:tc>
+      </w:tr>
+    </w:tbl>
+    <w:p>
+      <w:pPr>
+        <w:rPr>
+          <w:sz w:val="24"/>
+          <w:lang w:val="en-US"/>
+        </w:rPr>
+      </w:pPr>
+    </w:p>
+    <w:tbl>
+      <w:tblPr>
+        <w:tblStyle w:val="TableGrid"/>
+        <w:tblpPr w:leftFromText="180" w:rightFromText="180" w:vertAnchor="text" w:horzAnchor="margin" w:tblpXSpec="right" w:tblpY="193"/>
+        <w:tblW w:w="9985" w:type="dxa"/>
+        <w:tblLook w:val="04A0" w:firstRow="1" w:lastRow="0" w:firstColumn="1" w:lastColumn="0" w:noHBand="0" w:noVBand="1"/>
+      </w:tblPr>
+      <w:tblGrid>
+        <w:gridCol w:w="1854"/>
+        <w:gridCol w:w="1609"/>
+        <w:gridCol w:w="1649"/>
+        <w:gridCol w:w="2107"/>
+        <w:gridCol w:w="2766"/>
+      </w:tblGrid>
+      <w:tr>
+        <w:tc>
+          <w:tcPr>
+            <w:tcW w:w="9985" w:type="dxa"/>
+            <w:gridSpan w:val="5"/>
+          </w:tcPr>
+          <w:p>
+            <w:pPr>
+              <w:rPr>
+                <w:b/>
+                <w:sz w:val="24"/>
+                <w:lang w:val="en-US"/>
+              </w:rPr>
+            </w:pPr>
+            <w:r>
+              <w:rPr>
+                <w:b/>
+                <w:sz w:val="24"/>
+                <w:lang w:val="en-US"/>
+              </w:rPr>
+              <w:t xml:space="preserve">Test objective : To verify if the corresponding method is working properly </w:t>
+            </w:r>
+          </w:p>
+        </w:tc>
+      </w:tr>
+      <w:tr>
+        <w:tc>
+          <w:tcPr>
+            <w:tcW w:w="1266" w:type="dxa"/>
+            <w:shd w:val="clear" w:color="auto" w:fill="E7E6E6" w:themeFill="background2"/>
+          </w:tcPr>
+          <w:p>
+            <w:pPr>
+              <w:rPr>
+                <w:b/>
+                <w:sz w:val="24"/>
+                <w:lang w:val="en-US"/>
+              </w:rPr>
+            </w:pPr>
+            <w:r>
+              <w:rPr>
+                <w:b/>
+                <w:sz w:val="24"/>
+                <w:lang w:val="en-US"/>
+              </w:rPr>
+              <w:t>Class</w:t>
+            </w:r>
+          </w:p>
+        </w:tc>
+        <w:tc>
+          <w:tcPr>
+            <w:tcW w:w="1159" w:type="dxa"/>
+            <w:shd w:val="clear" w:color="auto" w:fill="E7E6E6" w:themeFill="background2"/>
+          </w:tcPr>
+          <w:p>
+            <w:pPr>
+              <w:rPr>
+                <w:b/>
+                <w:sz w:val="24"/>
+                <w:lang w:val="en-US"/>
+              </w:rPr>
+            </w:pPr>
+            <w:r>
+              <w:rPr>
+                <w:b/>
+                <w:sz w:val="24"/>
+                <w:lang w:val="en-US"/>
+              </w:rPr>
+              <w:t>Method</w:t>
+            </w:r>
+          </w:p>
+        </w:tc>
+        <w:tc>
+          <w:tcPr>
+            <w:tcW w:w="1530" w:type="dxa"/>
+            <w:shd w:val="clear" w:color="auto" w:fill="E7E6E6" w:themeFill="background2"/>
+          </w:tcPr>
+          <w:p>
+            <w:pPr>
+              <w:rPr>
+                <w:b/>
+                <w:sz w:val="24"/>
+                <w:lang w:val="en-US"/>
+              </w:rPr>
+            </w:pPr>
+            <w:r>
+              <w:rPr>
+                <w:b/>
+                <w:sz w:val="24"/>
+                <w:lang w:val="en-US"/>
+              </w:rPr>
+              <w:t>Sce</w:t>
+            </w:r>
+            <w:r>
+              <w:rPr>
+                <w:b/>
+                <w:sz w:val="24"/>
+                <w:lang w:val="en-US"/>
+              </w:rPr>
+              <w:t>narios</w:t>
+            </w:r>
+          </w:p>
+        </w:tc>
+        <w:tc>
+          <w:tcPr>
+            <w:tcW w:w="2610" w:type="dxa"/>
+            <w:shd w:val="clear" w:color="auto" w:fill="E7E6E6" w:themeFill="background2"/>
+          </w:tcPr>
+          <w:p>
+            <w:pPr>
+              <w:rPr>
+                <w:b/>
+                <w:sz w:val="24"/>
+                <w:lang w:val="en-US"/>
+              </w:rPr>
+            </w:pPr>
+            <w:r>
+              <w:rPr>
+                <w:b/>
+                <w:sz w:val="24"/>
+                <w:lang w:val="en-US"/>
+              </w:rPr>
+              <w:t>Entry values</w:t>
+            </w:r>
+          </w:p>
+        </w:tc>
+        <w:tc>
+          <w:tcPr>
+            <w:tcW w:w="3420" w:type="dxa"/>
+            <w:shd w:val="clear" w:color="auto" w:fill="E7E6E6" w:themeFill="background2"/>
+          </w:tcPr>
+          <w:p>
+            <w:pPr>
+              <w:rPr>
+                <w:b/>
+                <w:sz w:val="24"/>
+                <w:lang w:val="en-US"/>
+              </w:rPr>
+            </w:pPr>
+            <w:r>
+              <w:rPr>
+                <w:b/>
+                <w:sz w:val="24"/>
+                <w:lang w:val="en-US"/>
+              </w:rPr>
+              <w:t>Result</w:t>
+            </w:r>
+          </w:p>
+        </w:tc>
+      </w:tr>
+      <w:tr>
+        <w:tc>
+          <w:tcPr>
+            <w:tcW w:w="1266" w:type="dxa"/>
+          </w:tcPr>
+          <w:p>
+            <w:pPr>
+              <w:rPr>
+                <w:sz w:val="24"/>
+                <w:lang w:val="en-US"/>
+              </w:rPr>
+            </w:pPr>
+            <w:r>
+              <w:rPr>
+                <w:sz w:val="24"/>
+                <w:lang w:val="en-US"/>
+              </w:rPr>
+              <w:t>AdjacencyMatrix</w:t>
+            </w:r>
+          </w:p>
+        </w:tc>
+        <w:tc>
+          <w:tcPr>
+            <w:tcW w:w="1159" w:type="dxa"/>
+          </w:tcPr>
+          <w:p>
+            <w:pPr>
+              <w:rPr>
+                <w:sz w:val="24"/>
+                <w:lang w:val="en-US"/>
+              </w:rPr>
+            </w:pPr>
+            <w:proofErr w:type="spellStart"/>
+            <w:r>
+              <w:rPr>
+                <w:sz w:val="24"/>
+                <w:lang w:val="en-US"/>
+              </w:rPr>
+              <w:t>removeVertex</w:t>
+            </w:r>
+            <w:proofErr w:type="spellEnd"/>
+          </w:p>
+        </w:tc>
+        <w:tc>
+          <w:tcPr>
+            <w:tcW w:w="1530" w:type="dxa"/>
+          </w:tcPr>
+          <w:p>
+            <w:pPr>
+              <w:rPr>
+                <w:sz w:val="24"/>
+                <w:lang w:val="en-US"/>
+              </w:rPr>
+            </w:pPr>
+            <w:r>
+              <w:rPr>
+                <w:sz w:val="24"/>
+                <w:lang w:val="en-US"/>
+              </w:rPr>
+              <w:t>setupScenary</w:t>
+            </w:r>
+            <w:r>
+              <w:rPr>
+                <w:sz w:val="24"/>
+                <w:lang w:val="en-US"/>
+              </w:rPr>
+              <w:t>2</w:t>
+            </w:r>
+          </w:p>
+        </w:tc>
+        <w:tc>
+          <w:tcPr>
+            <w:tcW w:w="2610" w:type="dxa"/>
+          </w:tcPr>
+          <w:p>
+            <w:pPr>
+              <w:rPr>
+                <w:sz w:val="24"/>
+                <w:lang w:val="en-US"/>
+              </w:rPr>
+            </w:pPr>
+            <w:r>
+              <w:rPr>
+                <w:sz w:val="24"/>
+                <w:lang w:val="en-US"/>
+              </w:rPr>
+              <w:t>Graph G</w:t>
+            </w:r>
+          </w:p>
+          <w:p>
+            <w:pPr>
+              <w:rPr>
+                <w:sz w:val="24"/>
+                <w:lang w:val="en-US"/>
+              </w:rPr>
+            </w:pPr>
+            <w:r>
+              <w:rPr>
+                <w:sz w:val="24"/>
+                <w:lang w:val="en-US"/>
+              </w:rPr>
+              <w:t>Vertex V</w:t>
+            </w:r>
+          </w:p>
+        </w:tc>
+        <w:tc>
+          <w:tcPr>
+            <w:tcW w:w="3420" w:type="dxa"/>
+          </w:tcPr>
+          <w:p>
+            <w:pPr>
+              <w:rPr>
+                <w:sz w:val="24"/>
+                <w:lang w:val="en-US"/>
+              </w:rPr>
+            </w:pPr>
+            <w:r>
+              <w:rPr>
+                <w:sz w:val="24"/>
+                <w:lang w:val="en-US"/>
+              </w:rPr>
+              <w:t xml:space="preserve">Vertex V </w:t>
+            </w:r>
+            <w:r>
+              <w:rPr>
+                <w:sz w:val="24"/>
+                <w:lang w:val="en-US"/>
+              </w:rPr>
+              <w:t>is not in the graph anymore.</w:t>
+            </w:r>
+          </w:p>
+        </w:tc>
+      </w:tr>
+    </w:tbl>
+    <w:p>
+      <w:pPr>
+        <w:rPr>
+          <w:sz w:val="24"/>
+          <w:lang w:val="en-US"/>
+        </w:rPr>
+      </w:pPr>
+    </w:p>
+    <w:tbl>
+      <w:tblPr>
+        <w:tblStyle w:val="TableGrid"/>
+        <w:tblpPr w:leftFromText="180" w:rightFromText="180" w:vertAnchor="text" w:horzAnchor="margin" w:tblpXSpec="right" w:tblpY="193"/>
+        <w:tblW w:w="9985" w:type="dxa"/>
+        <w:tblLook w:val="04A0" w:firstRow="1" w:lastRow="0" w:firstColumn="1" w:lastColumn="0" w:noHBand="0" w:noVBand="1"/>
+      </w:tblPr>
+      <w:tblGrid>
+        <w:gridCol w:w="1541"/>
+        <w:gridCol w:w="1609"/>
+        <w:gridCol w:w="1649"/>
+        <w:gridCol w:w="2243"/>
+        <w:gridCol w:w="2943"/>
+      </w:tblGrid>
+      <w:tr>
+        <w:tc>
+          <w:tcPr>
+            <w:tcW w:w="9985" w:type="dxa"/>
+            <w:gridSpan w:val="5"/>
+          </w:tcPr>
+          <w:p>
+            <w:pPr>
+              <w:rPr>
+                <w:b/>
+                <w:sz w:val="24"/>
+                <w:lang w:val="en-US"/>
+              </w:rPr>
+            </w:pPr>
+            <w:r>
+              <w:rPr>
+                <w:b/>
+                <w:sz w:val="24"/>
+                <w:lang w:val="en-US"/>
+              </w:rPr>
+              <w:t xml:space="preserve">Test objective : To verify if the corresponding method is working properly </w:t>
+            </w:r>
+          </w:p>
+        </w:tc>
+      </w:tr>
+      <w:tr>
+        <w:tc>
+          <w:tcPr>
+            <w:tcW w:w="1266" w:type="dxa"/>
+            <w:shd w:val="clear" w:color="auto" w:fill="E7E6E6" w:themeFill="background2"/>
+          </w:tcPr>
+          <w:p>
+            <w:pPr>
+              <w:rPr>
+                <w:b/>
+                <w:sz w:val="24"/>
+                <w:lang w:val="en-US"/>
+              </w:rPr>
+            </w:pPr>
+            <w:r>
+              <w:rPr>
+                <w:b/>
+                <w:sz w:val="24"/>
+                <w:lang w:val="en-US"/>
+              </w:rPr>
+              <w:t>Class</w:t>
+            </w:r>
+          </w:p>
+        </w:tc>
+        <w:tc>
+          <w:tcPr>
+            <w:tcW w:w="1159" w:type="dxa"/>
+            <w:shd w:val="clear" w:color="auto" w:fill="E7E6E6" w:themeFill="background2"/>
+          </w:tcPr>
+          <w:p>
+            <w:pPr>
+              <w:rPr>
+                <w:b/>
+                <w:sz w:val="24"/>
+                <w:lang w:val="en-US"/>
+              </w:rPr>
+            </w:pPr>
+            <w:r>
+              <w:rPr>
+                <w:b/>
+                <w:sz w:val="24"/>
+                <w:lang w:val="en-US"/>
+              </w:rPr>
+              <w:t>Method</w:t>
+            </w:r>
+          </w:p>
+        </w:tc>
+        <w:tc>
+          <w:tcPr>
+            <w:tcW w:w="1530" w:type="dxa"/>
+            <w:shd w:val="clear" w:color="auto" w:fill="E7E6E6" w:themeFill="background2"/>
+          </w:tcPr>
+          <w:p>
+            <w:pPr>
+              <w:rPr>
+                <w:b/>
+                <w:sz w:val="24"/>
+                <w:lang w:val="en-US"/>
+              </w:rPr>
+            </w:pPr>
+            <w:r>
+              <w:rPr>
+                <w:b/>
+                <w:sz w:val="24"/>
+                <w:lang w:val="en-US"/>
+              </w:rPr>
+              <w:t>Sce</w:t>
+            </w:r>
+            <w:r>
+              <w:rPr>
+                <w:b/>
+                <w:sz w:val="24"/>
+                <w:lang w:val="en-US"/>
+              </w:rPr>
+              <w:t>narios</w:t>
+            </w:r>
+          </w:p>
+        </w:tc>
+        <w:tc>
+          <w:tcPr>
+            <w:tcW w:w="2610" w:type="dxa"/>
+            <w:shd w:val="clear" w:color="auto" w:fill="E7E6E6" w:themeFill="background2"/>
+          </w:tcPr>
+          <w:p>
+            <w:pPr>
+              <w:rPr>
+                <w:b/>
+                <w:sz w:val="24"/>
+                <w:lang w:val="en-US"/>
+              </w:rPr>
+            </w:pPr>
+            <w:r>
+              <w:rPr>
+                <w:b/>
+                <w:sz w:val="24"/>
+                <w:lang w:val="en-US"/>
+              </w:rPr>
+              <w:t>Entry values</w:t>
+            </w:r>
+          </w:p>
+        </w:tc>
+        <w:tc>
+          <w:tcPr>
+            <w:tcW w:w="3420" w:type="dxa"/>
+            <w:shd w:val="clear" w:color="auto" w:fill="E7E6E6" w:themeFill="background2"/>
+          </w:tcPr>
+          <w:p>
+            <w:pPr>
+              <w:rPr>
+                <w:b/>
+                <w:sz w:val="24"/>
+                <w:lang w:val="en-US"/>
+              </w:rPr>
+            </w:pPr>
+            <w:r>
+              <w:rPr>
+                <w:b/>
+                <w:sz w:val="24"/>
+                <w:lang w:val="en-US"/>
+              </w:rPr>
+              <w:t>Result</w:t>
+            </w:r>
+          </w:p>
+        </w:tc>
+      </w:tr>
+      <w:tr>
+        <w:tc>
+          <w:tcPr>
+            <w:tcW w:w="1266" w:type="dxa"/>
+          </w:tcPr>
+          <w:p>
+            <w:pPr>
+              <w:rPr>
+                <w:sz w:val="24"/>
+                <w:lang w:val="en-US"/>
+              </w:rPr>
+            </w:pPr>
+            <w:r>
+              <w:rPr>
+                <w:sz w:val="24"/>
+                <w:lang w:val="en-US"/>
+              </w:rPr>
+              <w:t>Adjacency</w:t>
+            </w:r>
+            <w:r>
+              <w:rPr>
+                <w:sz w:val="24"/>
+                <w:lang w:val="en-US"/>
+              </w:rPr>
+              <w:t>List</w:t>
+            </w:r>
+          </w:p>
+        </w:tc>
+        <w:tc>
+          <w:tcPr>
+            <w:tcW w:w="1159" w:type="dxa"/>
+          </w:tcPr>
+          <w:p>
+            <w:pPr>
+              <w:rPr>
+                <w:sz w:val="24"/>
+                <w:lang w:val="en-US"/>
+              </w:rPr>
+            </w:pPr>
+            <w:proofErr w:type="spellStart"/>
+            <w:r>
+              <w:rPr>
+                <w:sz w:val="24"/>
+                <w:lang w:val="en-US"/>
+              </w:rPr>
+              <w:t>removeVertex</w:t>
+            </w:r>
+            <w:proofErr w:type="spellEnd"/>
+          </w:p>
+        </w:tc>
+        <w:tc>
+          <w:tcPr>
+            <w:tcW w:w="1530" w:type="dxa"/>
+          </w:tcPr>
+          <w:p>
+            <w:pPr>
+              <w:rPr>
+                <w:sz w:val="24"/>
+                <w:lang w:val="en-US"/>
+              </w:rPr>
+            </w:pPr>
+            <w:r>
+              <w:rPr>
+                <w:sz w:val="24"/>
+                <w:lang w:val="en-US"/>
+              </w:rPr>
+              <w:t>setupScenary</w:t>
+            </w:r>
+            <w:r>
+              <w:rPr>
+                <w:sz w:val="24"/>
+                <w:lang w:val="en-US"/>
+              </w:rPr>
+              <w:t>2</w:t>
+            </w:r>
+          </w:p>
+        </w:tc>
+        <w:tc>
+          <w:tcPr>
+            <w:tcW w:w="2610" w:type="dxa"/>
+          </w:tcPr>
+          <w:p>
+            <w:pPr>
+              <w:rPr>
+                <w:sz w:val="24"/>
+                <w:lang w:val="en-US"/>
+              </w:rPr>
+            </w:pPr>
+            <w:r>
+              <w:rPr>
+                <w:sz w:val="24"/>
+                <w:lang w:val="en-US"/>
+              </w:rPr>
+              <w:t>Graph G</w:t>
+            </w:r>
+          </w:p>
+          <w:p>
+            <w:pPr>
+              <w:rPr>
+                <w:sz w:val="24"/>
+                <w:lang w:val="en-US"/>
+              </w:rPr>
+            </w:pPr>
+            <w:r>
+              <w:rPr>
+                <w:sz w:val="24"/>
+                <w:lang w:val="en-US"/>
+              </w:rPr>
+              <w:t>Vertex V</w:t>
+            </w:r>
+          </w:p>
+        </w:tc>
+        <w:tc>
+          <w:tcPr>
+            <w:tcW w:w="3420" w:type="dxa"/>
+          </w:tcPr>
+          <w:p>
+            <w:pPr>
+              <w:rPr>
+                <w:sz w:val="24"/>
+                <w:lang w:val="en-US"/>
+              </w:rPr>
+            </w:pPr>
+            <w:r>
+              <w:rPr>
+                <w:sz w:val="24"/>
+                <w:lang w:val="en-US"/>
+              </w:rPr>
+              <w:t>Vertex V is not in the graph anymore.</w:t>
+            </w:r>
+          </w:p>
+        </w:tc>
+      </w:tr>
+    </w:tbl>
+    <w:p>
+      <w:pPr>
+        <w:rPr>
+          <w:sz w:val="24"/>
+          <w:lang w:val="en-US"/>
+        </w:rPr>
+      </w:pPr>
+    </w:p>
+    <w:tbl>
+      <w:tblPr>
+        <w:tblStyle w:val="TableGrid"/>
+        <w:tblpPr w:leftFromText="180" w:rightFromText="180" w:vertAnchor="text" w:horzAnchor="margin" w:tblpXSpec="right" w:tblpY="193"/>
+        <w:tblW w:w="9985" w:type="dxa"/>
+        <w:tblLook w:val="04A0" w:firstRow="1" w:lastRow="0" w:firstColumn="1" w:lastColumn="0" w:noHBand="0" w:noVBand="1"/>
+      </w:tblPr>
+      <w:tblGrid>
+        <w:gridCol w:w="1854"/>
+        <w:gridCol w:w="1441"/>
+        <w:gridCol w:w="1649"/>
+        <w:gridCol w:w="2180"/>
+        <w:gridCol w:w="2861"/>
+      </w:tblGrid>
+      <w:tr>
+        <w:tc>
+          <w:tcPr>
+            <w:tcW w:w="9985" w:type="dxa"/>
+            <w:gridSpan w:val="5"/>
+          </w:tcPr>
+          <w:p>
+            <w:pPr>
+              <w:rPr>
+                <w:b/>
+                <w:sz w:val="24"/>
+                <w:lang w:val="en-US"/>
+              </w:rPr>
+            </w:pPr>
+            <w:r>
+              <w:rPr>
+                <w:b/>
+                <w:sz w:val="24"/>
+                <w:lang w:val="en-US"/>
+              </w:rPr>
+              <w:t xml:space="preserve">Test objective : To verify if the corresponding method is working properly </w:t>
+            </w:r>
+          </w:p>
+        </w:tc>
+      </w:tr>
+      <w:tr>
+        <w:tc>
+          <w:tcPr>
+            <w:tcW w:w="1266" w:type="dxa"/>
+            <w:shd w:val="clear" w:color="auto" w:fill="E7E6E6" w:themeFill="background2"/>
+          </w:tcPr>
+          <w:p>
+            <w:pPr>
+              <w:rPr>
+                <w:b/>
+                <w:sz w:val="24"/>
+                <w:lang w:val="en-US"/>
+              </w:rPr>
+            </w:pPr>
+            <w:r>
+              <w:rPr>
+                <w:b/>
+                <w:sz w:val="24"/>
+                <w:lang w:val="en-US"/>
+              </w:rPr>
+              <w:t>Class</w:t>
+            </w:r>
+          </w:p>
+        </w:tc>
+        <w:tc>
+          <w:tcPr>
+            <w:tcW w:w="1159" w:type="dxa"/>
+            <w:shd w:val="clear" w:color="auto" w:fill="E7E6E6" w:themeFill="background2"/>
+          </w:tcPr>
+          <w:p>
+            <w:pPr>
+              <w:rPr>
+                <w:b/>
+                <w:sz w:val="24"/>
+                <w:lang w:val="en-US"/>
+              </w:rPr>
+            </w:pPr>
+            <w:r>
+              <w:rPr>
+                <w:b/>
+                <w:sz w:val="24"/>
+                <w:lang w:val="en-US"/>
+              </w:rPr>
+              <w:t>Method</w:t>
+            </w:r>
+          </w:p>
+        </w:tc>
+        <w:tc>
+          <w:tcPr>
+            <w:tcW w:w="1530" w:type="dxa"/>
+            <w:shd w:val="clear" w:color="auto" w:fill="E7E6E6" w:themeFill="background2"/>
+          </w:tcPr>
+          <w:p>
+            <w:pPr>
+              <w:rPr>
+                <w:b/>
+                <w:sz w:val="24"/>
+                <w:lang w:val="en-US"/>
+              </w:rPr>
+            </w:pPr>
+            <w:r>
+              <w:rPr>
+                <w:b/>
+                <w:sz w:val="24"/>
+                <w:lang w:val="en-US"/>
+              </w:rPr>
+              <w:t>Sce</w:t>
+            </w:r>
+            <w:r>
+              <w:rPr>
+                <w:b/>
+                <w:sz w:val="24"/>
+                <w:lang w:val="en-US"/>
+              </w:rPr>
+              <w:t>narios</w:t>
+            </w:r>
+          </w:p>
+        </w:tc>
+        <w:tc>
+          <w:tcPr>
+            <w:tcW w:w="2610" w:type="dxa"/>
+            <w:shd w:val="clear" w:color="auto" w:fill="E7E6E6" w:themeFill="background2"/>
+          </w:tcPr>
+          <w:p>
+            <w:pPr>
+              <w:rPr>
+                <w:b/>
+                <w:sz w:val="24"/>
+                <w:lang w:val="en-US"/>
+              </w:rPr>
+            </w:pPr>
+            <w:r>
+              <w:rPr>
+                <w:b/>
+                <w:sz w:val="24"/>
+                <w:lang w:val="en-US"/>
+              </w:rPr>
+              <w:t>Entry values</w:t>
+            </w:r>
+          </w:p>
+        </w:tc>
+        <w:tc>
+          <w:tcPr>
+            <w:tcW w:w="3420" w:type="dxa"/>
+            <w:shd w:val="clear" w:color="auto" w:fill="E7E6E6" w:themeFill="background2"/>
+          </w:tcPr>
+          <w:p>
+            <w:pPr>
+              <w:rPr>
+                <w:b/>
+                <w:sz w:val="24"/>
+                <w:lang w:val="en-US"/>
+              </w:rPr>
+            </w:pPr>
+            <w:r>
+              <w:rPr>
+                <w:b/>
+                <w:sz w:val="24"/>
+                <w:lang w:val="en-US"/>
+              </w:rPr>
+              <w:t>Result</w:t>
+            </w:r>
+          </w:p>
+        </w:tc>
+      </w:tr>
+      <w:tr>
+        <w:tc>
+          <w:tcPr>
+            <w:tcW w:w="1266" w:type="dxa"/>
+          </w:tcPr>
+          <w:p>
+            <w:pPr>
+              <w:rPr>
+                <w:sz w:val="24"/>
+                <w:lang w:val="en-US"/>
+              </w:rPr>
+            </w:pPr>
+            <w:r>
+              <w:rPr>
+                <w:sz w:val="24"/>
+                <w:lang w:val="en-US"/>
+              </w:rPr>
+              <w:t>AdjacencyMatrix</w:t>
+            </w:r>
+          </w:p>
+        </w:tc>
+        <w:tc>
+          <w:tcPr>
+            <w:tcW w:w="1159" w:type="dxa"/>
+          </w:tcPr>
+          <w:p>
+            <w:pPr>
+              <w:rPr>
+                <w:sz w:val="24"/>
+                <w:lang w:val="en-US"/>
+              </w:rPr>
+            </w:pPr>
+            <w:proofErr w:type="spellStart"/>
+            <w:r>
+              <w:rPr>
+                <w:sz w:val="24"/>
+                <w:lang w:val="en-US"/>
+              </w:rPr>
+              <w:t>remove</w:t>
+            </w:r>
+            <w:r>
+              <w:rPr>
+                <w:sz w:val="24"/>
+                <w:lang w:val="en-US"/>
+              </w:rPr>
+              <w:t>Edge</w:t>
+            </w:r>
+            <w:proofErr w:type="spellEnd"/>
+          </w:p>
+        </w:tc>
+        <w:tc>
+          <w:tcPr>
+            <w:tcW w:w="1530" w:type="dxa"/>
+          </w:tcPr>
+          <w:p>
+            <w:pPr>
+              <w:rPr>
+                <w:sz w:val="24"/>
+                <w:lang w:val="en-US"/>
+              </w:rPr>
+            </w:pPr>
+            <w:r>
+              <w:rPr>
+                <w:sz w:val="24"/>
+                <w:lang w:val="en-US"/>
+              </w:rPr>
+              <w:t>setupScenary</w:t>
+            </w:r>
+            <w:r>
+              <w:rPr>
+                <w:sz w:val="24"/>
+                <w:lang w:val="en-US"/>
+              </w:rPr>
+              <w:t>2</w:t>
+            </w:r>
+          </w:p>
+        </w:tc>
+        <w:tc>
+          <w:tcPr>
+            <w:tcW w:w="2610" w:type="dxa"/>
+          </w:tcPr>
+          <w:p>
+            <w:pPr>
+              <w:rPr>
+                <w:sz w:val="24"/>
+                <w:lang w:val="en-US"/>
+              </w:rPr>
+            </w:pPr>
+            <w:r>
+              <w:rPr>
+                <w:sz w:val="24"/>
+                <w:lang w:val="en-US"/>
+              </w:rPr>
+              <w:t>Graph G</w:t>
+            </w:r>
+          </w:p>
+          <w:p>
+            <w:pPr>
+              <w:rPr>
+                <w:sz w:val="24"/>
+                <w:lang w:val="en-US"/>
+              </w:rPr>
+            </w:pPr>
+            <w:r>
+              <w:rPr>
+                <w:sz w:val="24"/>
+                <w:lang w:val="en-US"/>
+              </w:rPr>
+              <w:t>Vertex V</w:t>
+            </w:r>
+          </w:p>
+          <w:p>
+            <w:pPr>
+              <w:rPr>
+                <w:sz w:val="24"/>
+                <w:lang w:val="en-US"/>
+              </w:rPr>
+            </w:pPr>
+            <w:r>
+              <w:rPr>
+                <w:sz w:val="24"/>
+                <w:lang w:val="en-US"/>
+              </w:rPr>
+              <w:t>Vertex V1</w:t>
+            </w:r>
+          </w:p>
+        </w:tc>
+        <w:tc>
+          <w:tcPr>
+            <w:tcW w:w="3420" w:type="dxa"/>
+          </w:tcPr>
+          <w:p>
+            <w:pPr>
+              <w:rPr>
+                <w:sz w:val="24"/>
+                <w:lang w:val="en-US"/>
+              </w:rPr>
+            </w:pPr>
+            <w:r>
+              <w:rPr>
+                <w:sz w:val="24"/>
+                <w:lang w:val="en-US"/>
+              </w:rPr>
+              <w:t xml:space="preserve">Vertex V and Vertex V1 </w:t>
+            </w:r>
+            <w:r>
+              <w:rPr>
+                <w:sz w:val="24"/>
+                <w:lang w:val="en-US"/>
+              </w:rPr>
+              <w:t>do not</w:t>
+            </w:r>
+            <w:r>
+              <w:rPr>
+                <w:sz w:val="24"/>
+                <w:lang w:val="en-US"/>
+              </w:rPr>
+              <w:t xml:space="preserve"> share an edge</w:t>
+            </w:r>
+            <w:r>
+              <w:rPr>
+                <w:sz w:val="24"/>
+                <w:lang w:val="en-US"/>
+              </w:rPr>
+              <w:t xml:space="preserve"> anymore</w:t>
+            </w:r>
+            <w:r>
+              <w:rPr>
+                <w:sz w:val="24"/>
+                <w:lang w:val="en-US"/>
+              </w:rPr>
+              <w:t>.</w:t>
+            </w:r>
+          </w:p>
+        </w:tc>
+      </w:tr>
+    </w:tbl>
+    <w:p>
+      <w:pPr>
+        <w:rPr>
+          <w:sz w:val="24"/>
+          <w:lang w:val="en-US"/>
+        </w:rPr>
+      </w:pPr>
+    </w:p>
+    <w:p>
+      <w:pPr>
+        <w:rPr>
+          <w:sz w:val="24"/>
+          <w:lang w:val="en-US"/>
+        </w:rPr>
+      </w:pPr>
+    </w:p>
+    <w:tbl>
+      <w:tblPr>
+        <w:tblStyle w:val="TableGrid"/>
+        <w:tblpPr w:leftFromText="180" w:rightFromText="180" w:vertAnchor="text" w:horzAnchor="margin" w:tblpXSpec="right" w:tblpY="193"/>
+        <w:tblW w:w="9985" w:type="dxa"/>
+        <w:tblLook w:val="04A0" w:firstRow="1" w:lastRow="0" w:firstColumn="1" w:lastColumn="0" w:noHBand="0" w:noVBand="1"/>
+      </w:tblPr>
+      <w:tblGrid>
+        <w:gridCol w:w="1541"/>
+        <w:gridCol w:w="1441"/>
+        <w:gridCol w:w="1649"/>
+        <w:gridCol w:w="2316"/>
+        <w:gridCol w:w="3038"/>
+      </w:tblGrid>
+      <w:tr>
+        <w:tc>
+          <w:tcPr>
+            <w:tcW w:w="9985" w:type="dxa"/>
+            <w:gridSpan w:val="5"/>
+          </w:tcPr>
+          <w:p>
+            <w:pPr>
+              <w:rPr>
+                <w:b/>
+                <w:sz w:val="24"/>
+                <w:lang w:val="en-US"/>
+              </w:rPr>
+            </w:pPr>
+            <w:r>
+              <w:rPr>
+                <w:b/>
+                <w:sz w:val="24"/>
+                <w:lang w:val="en-US"/>
+              </w:rPr>
+              <w:lastRenderedPageBreak/>
+              <w:t xml:space="preserve">Test objective : To verify if the corresponding method is working properly </w:t>
+            </w:r>
+          </w:p>
+        </w:tc>
+      </w:tr>
+      <w:tr>
+        <w:tc>
+          <w:tcPr>
+            <w:tcW w:w="1266" w:type="dxa"/>
+            <w:shd w:val="clear" w:color="auto" w:fill="E7E6E6" w:themeFill="background2"/>
+          </w:tcPr>
+          <w:p>
+            <w:pPr>
+              <w:rPr>
+                <w:b/>
+                <w:sz w:val="24"/>
+                <w:lang w:val="en-US"/>
+              </w:rPr>
+            </w:pPr>
+            <w:r>
+              <w:rPr>
+                <w:b/>
+                <w:sz w:val="24"/>
+                <w:lang w:val="en-US"/>
+              </w:rPr>
+              <w:t>Class</w:t>
+            </w:r>
+          </w:p>
+        </w:tc>
+        <w:tc>
+          <w:tcPr>
+            <w:tcW w:w="1159" w:type="dxa"/>
+            <w:shd w:val="clear" w:color="auto" w:fill="E7E6E6" w:themeFill="background2"/>
+          </w:tcPr>
+          <w:p>
+            <w:pPr>
+              <w:rPr>
+                <w:b/>
+                <w:sz w:val="24"/>
+                <w:lang w:val="en-US"/>
+              </w:rPr>
+            </w:pPr>
+            <w:r>
+              <w:rPr>
+                <w:b/>
+                <w:sz w:val="24"/>
+                <w:lang w:val="en-US"/>
+              </w:rPr>
+              <w:t>Method</w:t>
+            </w:r>
+          </w:p>
+        </w:tc>
+        <w:tc>
+          <w:tcPr>
+            <w:tcW w:w="1530" w:type="dxa"/>
+            <w:shd w:val="clear" w:color="auto" w:fill="E7E6E6" w:themeFill="background2"/>
+          </w:tcPr>
+          <w:p>
+            <w:pPr>
+              <w:rPr>
+                <w:b/>
+                <w:sz w:val="24"/>
+                <w:lang w:val="en-US"/>
+              </w:rPr>
+            </w:pPr>
+            <w:r>
+              <w:rPr>
+                <w:b/>
+                <w:sz w:val="24"/>
+                <w:lang w:val="en-US"/>
+              </w:rPr>
+              <w:t>Sce</w:t>
+            </w:r>
+            <w:r>
+              <w:rPr>
+                <w:b/>
+                <w:sz w:val="24"/>
+                <w:lang w:val="en-US"/>
+              </w:rPr>
+              <w:t>narios</w:t>
+            </w:r>
+          </w:p>
+        </w:tc>
+        <w:tc>
+          <w:tcPr>
+            <w:tcW w:w="2610" w:type="dxa"/>
+            <w:shd w:val="clear" w:color="auto" w:fill="E7E6E6" w:themeFill="background2"/>
+          </w:tcPr>
+          <w:p>
+            <w:pPr>
+              <w:rPr>
+                <w:b/>
+                <w:sz w:val="24"/>
+                <w:lang w:val="en-US"/>
+              </w:rPr>
+            </w:pPr>
+            <w:r>
+              <w:rPr>
+                <w:b/>
+                <w:sz w:val="24"/>
+                <w:lang w:val="en-US"/>
+              </w:rPr>
+              <w:t>Entry values</w:t>
+            </w:r>
+          </w:p>
+        </w:tc>
+        <w:tc>
+          <w:tcPr>
+            <w:tcW w:w="3420" w:type="dxa"/>
+            <w:shd w:val="clear" w:color="auto" w:fill="E7E6E6" w:themeFill="background2"/>
+          </w:tcPr>
+          <w:p>
+            <w:pPr>
+              <w:rPr>
+                <w:b/>
+                <w:sz w:val="24"/>
+                <w:lang w:val="en-US"/>
+              </w:rPr>
+            </w:pPr>
+            <w:r>
+              <w:rPr>
+                <w:b/>
+                <w:sz w:val="24"/>
+                <w:lang w:val="en-US"/>
+              </w:rPr>
+              <w:t>Result</w:t>
+            </w:r>
+          </w:p>
+        </w:tc>
+      </w:tr>
+      <w:tr>
+        <w:tc>
+          <w:tcPr>
+            <w:tcW w:w="1266" w:type="dxa"/>
+          </w:tcPr>
+          <w:p>
+            <w:pPr>
+              <w:rPr>
+                <w:sz w:val="24"/>
+                <w:lang w:val="en-US"/>
+              </w:rPr>
+            </w:pPr>
+            <w:r>
+              <w:rPr>
+                <w:sz w:val="24"/>
+                <w:lang w:val="en-US"/>
+              </w:rPr>
+              <w:t>Adjacency</w:t>
+            </w:r>
+            <w:r>
+              <w:rPr>
+                <w:sz w:val="24"/>
+                <w:lang w:val="en-US"/>
+              </w:rPr>
+              <w:t>List</w:t>
+            </w:r>
+          </w:p>
+        </w:tc>
+        <w:tc>
+          <w:tcPr>
+            <w:tcW w:w="1159" w:type="dxa"/>
+          </w:tcPr>
+          <w:p>
+            <w:pPr>
+              <w:rPr>
+                <w:sz w:val="24"/>
+                <w:lang w:val="en-US"/>
+              </w:rPr>
+            </w:pPr>
+            <w:proofErr w:type="spellStart"/>
+            <w:r>
+              <w:rPr>
+                <w:sz w:val="24"/>
+                <w:lang w:val="en-US"/>
+              </w:rPr>
+              <w:t>removeEdge</w:t>
+            </w:r>
+            <w:proofErr w:type="spellEnd"/>
+          </w:p>
+        </w:tc>
+        <w:tc>
+          <w:tcPr>
+            <w:tcW w:w="1530" w:type="dxa"/>
+          </w:tcPr>
+          <w:p>
+            <w:pPr>
+              <w:rPr>
+                <w:sz w:val="24"/>
+                <w:lang w:val="en-US"/>
+              </w:rPr>
+            </w:pPr>
+            <w:r>
+              <w:rPr>
+                <w:sz w:val="24"/>
+                <w:lang w:val="en-US"/>
+              </w:rPr>
+              <w:t>setupScenary</w:t>
+            </w:r>
+            <w:r>
+              <w:rPr>
+                <w:sz w:val="24"/>
+                <w:lang w:val="en-US"/>
+              </w:rPr>
+              <w:t>2</w:t>
+            </w:r>
+          </w:p>
+        </w:tc>
+        <w:tc>
+          <w:tcPr>
+            <w:tcW w:w="2610" w:type="dxa"/>
+          </w:tcPr>
+          <w:p>
+            <w:pPr>
+              <w:rPr>
+                <w:sz w:val="24"/>
+                <w:lang w:val="en-US"/>
+              </w:rPr>
+            </w:pPr>
+            <w:r>
+              <w:rPr>
+                <w:sz w:val="24"/>
+                <w:lang w:val="en-US"/>
+              </w:rPr>
+              <w:t>Graph G</w:t>
+            </w:r>
+          </w:p>
+          <w:p>
+            <w:pPr>
+              <w:rPr>
+                <w:sz w:val="24"/>
+                <w:lang w:val="en-US"/>
+              </w:rPr>
+            </w:pPr>
+            <w:r>
+              <w:rPr>
+                <w:sz w:val="24"/>
+                <w:lang w:val="en-US"/>
+              </w:rPr>
+              <w:t>Vertex V</w:t>
+            </w:r>
+          </w:p>
+          <w:p>
+            <w:pPr>
+              <w:rPr>
+                <w:sz w:val="24"/>
+                <w:lang w:val="en-US"/>
+              </w:rPr>
+            </w:pPr>
+            <w:r>
+              <w:rPr>
+                <w:sz w:val="24"/>
+                <w:lang w:val="en-US"/>
+              </w:rPr>
+              <w:t>Vertex V1</w:t>
+            </w:r>
+          </w:p>
+        </w:tc>
+        <w:tc>
+          <w:tcPr>
+            <w:tcW w:w="3420" w:type="dxa"/>
+          </w:tcPr>
+          <w:p>
+            <w:pPr>
+              <w:rPr>
+                <w:sz w:val="24"/>
+                <w:lang w:val="en-US"/>
+              </w:rPr>
+            </w:pPr>
+            <w:r>
+              <w:rPr>
+                <w:sz w:val="24"/>
+                <w:lang w:val="en-US"/>
+              </w:rPr>
+              <w:t>Vertex V and Vertex V1 do not share an edge anymore.</w:t>
+            </w:r>
+          </w:p>
+        </w:tc>
+      </w:tr>
+    </w:tbl>
+    <w:p>
+      <w:pPr>
+        <w:rPr>
+          <w:sz w:val="24"/>
+          <w:lang w:val="en-US"/>
+        </w:rPr>
+      </w:pPr>
+    </w:p>
+    <w:tbl>
+      <w:tblPr>
+        <w:tblStyle w:val="TableGrid"/>
+        <w:tblpPr w:leftFromText="180" w:rightFromText="180" w:vertAnchor="text" w:horzAnchor="margin" w:tblpXSpec="right" w:tblpY="193"/>
+        <w:tblW w:w="9985" w:type="dxa"/>
+        <w:tblLook w:val="04A0" w:firstRow="1" w:lastRow="0" w:firstColumn="1" w:lastColumn="0" w:noHBand="0" w:noVBand="1"/>
+      </w:tblPr>
+      <w:tblGrid>
+        <w:gridCol w:w="1854"/>
+        <w:gridCol w:w="1696"/>
+        <w:gridCol w:w="1649"/>
+        <w:gridCol w:w="2081"/>
+        <w:gridCol w:w="2705"/>
+      </w:tblGrid>
+      <w:tr>
+        <w:tc>
+          <w:tcPr>
+            <w:tcW w:w="9985" w:type="dxa"/>
+            <w:gridSpan w:val="5"/>
+          </w:tcPr>
+          <w:p>
+            <w:pPr>
+              <w:rPr>
+                <w:b/>
+                <w:sz w:val="24"/>
+                <w:lang w:val="en-US"/>
+              </w:rPr>
+            </w:pPr>
+            <w:r>
+              <w:rPr>
+                <w:b/>
+                <w:sz w:val="24"/>
+                <w:lang w:val="en-US"/>
+              </w:rPr>
+              <w:t xml:space="preserve">Test objective : To verify if the corresponding method is working properly </w:t>
+            </w:r>
+          </w:p>
+        </w:tc>
+      </w:tr>
+      <w:tr>
+        <w:tc>
+          <w:tcPr>
+            <w:tcW w:w="1266" w:type="dxa"/>
+            <w:shd w:val="clear" w:color="auto" w:fill="E7E6E6" w:themeFill="background2"/>
+          </w:tcPr>
+          <w:p>
+            <w:pPr>
+              <w:rPr>
+                <w:b/>
+                <w:sz w:val="24"/>
+                <w:lang w:val="en-US"/>
+              </w:rPr>
+            </w:pPr>
+            <w:r>
+              <w:rPr>
+                <w:b/>
+                <w:sz w:val="24"/>
+                <w:lang w:val="en-US"/>
+              </w:rPr>
+              <w:t>Class</w:t>
+            </w:r>
+          </w:p>
+        </w:tc>
+        <w:tc>
+          <w:tcPr>
+            <w:tcW w:w="1159" w:type="dxa"/>
+            <w:shd w:val="clear" w:color="auto" w:fill="E7E6E6" w:themeFill="background2"/>
+          </w:tcPr>
+          <w:p>
+            <w:pPr>
+              <w:rPr>
+                <w:b/>
+                <w:sz w:val="24"/>
+                <w:lang w:val="en-US"/>
+              </w:rPr>
+            </w:pPr>
+            <w:r>
+              <w:rPr>
+                <w:b/>
+                <w:sz w:val="24"/>
+                <w:lang w:val="en-US"/>
+              </w:rPr>
+              <w:t>Method</w:t>
+            </w:r>
+          </w:p>
+        </w:tc>
+        <w:tc>
+          <w:tcPr>
+            <w:tcW w:w="1530" w:type="dxa"/>
+            <w:shd w:val="clear" w:color="auto" w:fill="E7E6E6" w:themeFill="background2"/>
+          </w:tcPr>
+          <w:p>
+            <w:pPr>
+              <w:rPr>
+                <w:b/>
+                <w:sz w:val="24"/>
+                <w:lang w:val="en-US"/>
+              </w:rPr>
+            </w:pPr>
+            <w:r>
+              <w:rPr>
+                <w:b/>
+                <w:sz w:val="24"/>
+                <w:lang w:val="en-US"/>
+              </w:rPr>
+              <w:t>Sce</w:t>
+            </w:r>
+            <w:r>
+              <w:rPr>
+                <w:b/>
+                <w:sz w:val="24"/>
+                <w:lang w:val="en-US"/>
+              </w:rPr>
+              <w:t>narios</w:t>
+            </w:r>
+          </w:p>
+        </w:tc>
+        <w:tc>
+          <w:tcPr>
+            <w:tcW w:w="2610" w:type="dxa"/>
+            <w:shd w:val="clear" w:color="auto" w:fill="E7E6E6" w:themeFill="background2"/>
+          </w:tcPr>
+          <w:p>
+            <w:pPr>
+              <w:rPr>
+                <w:b/>
+                <w:sz w:val="24"/>
+                <w:lang w:val="en-US"/>
+              </w:rPr>
+            </w:pPr>
+            <w:r>
+              <w:rPr>
+                <w:b/>
+                <w:sz w:val="24"/>
+                <w:lang w:val="en-US"/>
+              </w:rPr>
+              <w:t>Entry values</w:t>
+            </w:r>
+          </w:p>
+        </w:tc>
+        <w:tc>
+          <w:tcPr>
+            <w:tcW w:w="3420" w:type="dxa"/>
+            <w:shd w:val="clear" w:color="auto" w:fill="E7E6E6" w:themeFill="background2"/>
+          </w:tcPr>
+          <w:p>
+            <w:pPr>
+              <w:rPr>
+                <w:b/>
+                <w:sz w:val="24"/>
+                <w:lang w:val="en-US"/>
+              </w:rPr>
+            </w:pPr>
+            <w:r>
+              <w:rPr>
+                <w:b/>
+                <w:sz w:val="24"/>
+                <w:lang w:val="en-US"/>
+              </w:rPr>
+              <w:t>Result</w:t>
+            </w:r>
+          </w:p>
+        </w:tc>
+      </w:tr>
+      <w:tr>
+        <w:tc>
+          <w:tcPr>
+            <w:tcW w:w="1266" w:type="dxa"/>
+          </w:tcPr>
+          <w:p>
+            <w:pPr>
+              <w:rPr>
+                <w:sz w:val="24"/>
+                <w:lang w:val="en-US"/>
+              </w:rPr>
+            </w:pPr>
+            <w:r>
+              <w:rPr>
+                <w:sz w:val="24"/>
+                <w:lang w:val="en-US"/>
+              </w:rPr>
+              <w:t>AdjacencyMatrix</w:t>
+            </w:r>
+          </w:p>
+        </w:tc>
+        <w:tc>
+          <w:tcPr>
+            <w:tcW w:w="1159" w:type="dxa"/>
+          </w:tcPr>
+          <w:p>
+            <w:pPr>
+              <w:rPr>
+                <w:sz w:val="24"/>
+                <w:lang w:val="en-US"/>
+              </w:rPr>
+            </w:pPr>
+            <w:proofErr w:type="spellStart"/>
+            <w:r>
+              <w:rPr>
+                <w:sz w:val="24"/>
+                <w:lang w:val="en-US"/>
+              </w:rPr>
+              <w:t>vertexAd</w:t>
+            </w:r>
+            <w:r>
+              <w:rPr>
+                <w:sz w:val="24"/>
+                <w:lang w:val="en-US"/>
+              </w:rPr>
+              <w:t>j</w:t>
+            </w:r>
+            <w:r>
+              <w:rPr>
+                <w:sz w:val="24"/>
+                <w:lang w:val="en-US"/>
+              </w:rPr>
+              <w:t>acent</w:t>
+            </w:r>
+            <w:proofErr w:type="spellEnd"/>
+          </w:p>
+        </w:tc>
+        <w:tc>
+          <w:tcPr>
+            <w:tcW w:w="1530" w:type="dxa"/>
+          </w:tcPr>
+          <w:p>
+            <w:pPr>
+              <w:rPr>
+                <w:sz w:val="24"/>
+                <w:lang w:val="en-US"/>
+              </w:rPr>
+            </w:pPr>
+            <w:r>
+              <w:rPr>
+                <w:sz w:val="24"/>
+                <w:lang w:val="en-US"/>
+              </w:rPr>
+              <w:t>setupScenary</w:t>
+            </w:r>
+            <w:r>
+              <w:rPr>
+                <w:sz w:val="24"/>
+                <w:lang w:val="en-US"/>
+              </w:rPr>
+              <w:t>2</w:t>
+            </w:r>
+          </w:p>
+        </w:tc>
+        <w:tc>
+          <w:tcPr>
+            <w:tcW w:w="2610" w:type="dxa"/>
+          </w:tcPr>
+          <w:p>
+            <w:pPr>
+              <w:rPr>
+                <w:sz w:val="24"/>
+                <w:lang w:val="en-US"/>
+              </w:rPr>
+            </w:pPr>
+            <w:r>
+              <w:rPr>
+                <w:sz w:val="24"/>
+                <w:lang w:val="en-US"/>
+              </w:rPr>
+              <w:t>Graph G</w:t>
+            </w:r>
+          </w:p>
+          <w:p>
+            <w:pPr>
+              <w:rPr>
+                <w:sz w:val="24"/>
+                <w:lang w:val="en-US"/>
+              </w:rPr>
+            </w:pPr>
+            <w:r>
+              <w:rPr>
+                <w:sz w:val="24"/>
+                <w:lang w:val="en-US"/>
+              </w:rPr>
+              <w:t>Vertex V</w:t>
+            </w:r>
+          </w:p>
+        </w:tc>
+        <w:tc>
+          <w:tcPr>
+            <w:tcW w:w="3420" w:type="dxa"/>
+          </w:tcPr>
+          <w:p>
+            <w:pPr>
+              <w:rPr>
+                <w:sz w:val="24"/>
+                <w:lang w:val="en-US"/>
+              </w:rPr>
+            </w:pPr>
+            <w:r>
+              <w:rPr>
+                <w:sz w:val="24"/>
+                <w:lang w:val="en-US"/>
+              </w:rPr>
+              <w:t xml:space="preserve">Returns a list with all the vertices </w:t>
+            </w:r>
+            <w:r>
+              <w:rPr>
+                <w:sz w:val="24"/>
+                <w:lang w:val="en-US"/>
+              </w:rPr>
+              <w:t>adjacent</w:t>
+            </w:r>
+            <w:r>
+              <w:rPr>
+                <w:sz w:val="24"/>
+                <w:lang w:val="en-US"/>
+              </w:rPr>
+              <w:t xml:space="preserve"> to V.</w:t>
+            </w:r>
+          </w:p>
+        </w:tc>
+      </w:tr>
+    </w:tbl>
+    <w:p>
+      <w:pPr>
+        <w:rPr>
+          <w:sz w:val="24"/>
+          <w:lang w:val="en-US"/>
+        </w:rPr>
+      </w:pPr>
+    </w:p>
+    <w:tbl>
+      <w:tblPr>
+        <w:tblStyle w:val="TableGrid"/>
+        <w:tblpPr w:leftFromText="180" w:rightFromText="180" w:vertAnchor="text" w:horzAnchor="margin" w:tblpXSpec="right" w:tblpY="193"/>
+        <w:tblW w:w="9985" w:type="dxa"/>
+        <w:tblLook w:val="04A0" w:firstRow="1" w:lastRow="0" w:firstColumn="1" w:lastColumn="0" w:noHBand="0" w:noVBand="1"/>
+      </w:tblPr>
+      <w:tblGrid>
+        <w:gridCol w:w="1541"/>
+        <w:gridCol w:w="1696"/>
+        <w:gridCol w:w="1649"/>
+        <w:gridCol w:w="2214"/>
+        <w:gridCol w:w="2885"/>
+      </w:tblGrid>
+      <w:tr>
+        <w:tc>
+          <w:tcPr>
+            <w:tcW w:w="9985" w:type="dxa"/>
+            <w:gridSpan w:val="5"/>
+          </w:tcPr>
+          <w:p>
+            <w:pPr>
+              <w:rPr>
+                <w:b/>
+                <w:sz w:val="24"/>
+                <w:lang w:val="en-US"/>
+              </w:rPr>
+            </w:pPr>
+            <w:r>
+              <w:rPr>
+                <w:b/>
+                <w:sz w:val="24"/>
+                <w:lang w:val="en-US"/>
+              </w:rPr>
+              <w:t xml:space="preserve">Test objective : To verify if the corresponding method is working properly </w:t>
+            </w:r>
+          </w:p>
+        </w:tc>
+      </w:tr>
+      <w:tr>
+        <w:tc>
+          <w:tcPr>
+            <w:tcW w:w="1266" w:type="dxa"/>
+            <w:shd w:val="clear" w:color="auto" w:fill="E7E6E6" w:themeFill="background2"/>
+          </w:tcPr>
+          <w:p>
+            <w:pPr>
+              <w:rPr>
+                <w:b/>
+                <w:sz w:val="24"/>
+                <w:lang w:val="en-US"/>
+              </w:rPr>
+            </w:pPr>
+            <w:r>
+              <w:rPr>
+                <w:b/>
+                <w:sz w:val="24"/>
+                <w:lang w:val="en-US"/>
+              </w:rPr>
+              <w:t>Class</w:t>
+            </w:r>
+          </w:p>
+        </w:tc>
+        <w:tc>
+          <w:tcPr>
+            <w:tcW w:w="1159" w:type="dxa"/>
+            <w:shd w:val="clear" w:color="auto" w:fill="E7E6E6" w:themeFill="background2"/>
+          </w:tcPr>
+          <w:p>
+            <w:pPr>
+              <w:rPr>
+                <w:b/>
+                <w:sz w:val="24"/>
+                <w:lang w:val="en-US"/>
+              </w:rPr>
+            </w:pPr>
+            <w:r>
+              <w:rPr>
+                <w:b/>
+                <w:sz w:val="24"/>
+                <w:lang w:val="en-US"/>
+              </w:rPr>
+              <w:t>Method</w:t>
+            </w:r>
+          </w:p>
+        </w:tc>
+        <w:tc>
+          <w:tcPr>
+            <w:tcW w:w="1530" w:type="dxa"/>
+            <w:shd w:val="clear" w:color="auto" w:fill="E7E6E6" w:themeFill="background2"/>
+          </w:tcPr>
+          <w:p>
+            <w:pPr>
+              <w:rPr>
+                <w:b/>
+                <w:sz w:val="24"/>
+                <w:lang w:val="en-US"/>
+              </w:rPr>
+            </w:pPr>
+            <w:r>
+              <w:rPr>
+                <w:b/>
+                <w:sz w:val="24"/>
+                <w:lang w:val="en-US"/>
+              </w:rPr>
+              <w:t>Sce</w:t>
+            </w:r>
+            <w:r>
+              <w:rPr>
+                <w:b/>
+                <w:sz w:val="24"/>
+                <w:lang w:val="en-US"/>
+              </w:rPr>
+              <w:t>narios</w:t>
+            </w:r>
+          </w:p>
+        </w:tc>
+        <w:tc>
+          <w:tcPr>
+            <w:tcW w:w="2610" w:type="dxa"/>
+            <w:shd w:val="clear" w:color="auto" w:fill="E7E6E6" w:themeFill="background2"/>
+          </w:tcPr>
+          <w:p>
+            <w:pPr>
+              <w:rPr>
+                <w:b/>
+                <w:sz w:val="24"/>
+                <w:lang w:val="en-US"/>
+              </w:rPr>
+            </w:pPr>
+            <w:r>
+              <w:rPr>
+                <w:b/>
+                <w:sz w:val="24"/>
+                <w:lang w:val="en-US"/>
+              </w:rPr>
+              <w:t>Entry values</w:t>
+            </w:r>
+          </w:p>
+        </w:tc>
+        <w:tc>
+          <w:tcPr>
+            <w:tcW w:w="3420" w:type="dxa"/>
+            <w:shd w:val="clear" w:color="auto" w:fill="E7E6E6" w:themeFill="background2"/>
+          </w:tcPr>
+          <w:p>
+            <w:pPr>
+              <w:rPr>
+                <w:b/>
+                <w:sz w:val="24"/>
+                <w:lang w:val="en-US"/>
+              </w:rPr>
+            </w:pPr>
+            <w:r>
+              <w:rPr>
+                <w:b/>
+                <w:sz w:val="24"/>
+                <w:lang w:val="en-US"/>
+              </w:rPr>
+              <w:t>Result</w:t>
+            </w:r>
+          </w:p>
+        </w:tc>
+      </w:tr>
+      <w:tr>
+        <w:tc>
+          <w:tcPr>
+            <w:tcW w:w="1266" w:type="dxa"/>
+          </w:tcPr>
+          <w:p>
+            <w:pPr>
+              <w:rPr>
+                <w:sz w:val="24"/>
+                <w:lang w:val="en-US"/>
+              </w:rPr>
+            </w:pPr>
+            <w:r>
+              <w:rPr>
+                <w:sz w:val="24"/>
+                <w:lang w:val="en-US"/>
+              </w:rPr>
+              <w:t>Adjacency</w:t>
+            </w:r>
+            <w:r>
+              <w:rPr>
+                <w:sz w:val="24"/>
+                <w:lang w:val="en-US"/>
+              </w:rPr>
+              <w:t>List</w:t>
+            </w:r>
+          </w:p>
+        </w:tc>
+        <w:tc>
+          <w:tcPr>
+            <w:tcW w:w="1159" w:type="dxa"/>
+          </w:tcPr>
+          <w:p>
+            <w:pPr>
+              <w:rPr>
+                <w:sz w:val="24"/>
+                <w:lang w:val="en-US"/>
+              </w:rPr>
+            </w:pPr>
+            <w:proofErr w:type="spellStart"/>
+            <w:r>
+              <w:rPr>
+                <w:sz w:val="24"/>
+                <w:lang w:val="en-US"/>
+              </w:rPr>
+              <w:t>vertexAdjacent</w:t>
+            </w:r>
+            <w:proofErr w:type="spellEnd"/>
+          </w:p>
+        </w:tc>
+        <w:tc>
+          <w:tcPr>
+            <w:tcW w:w="1530" w:type="dxa"/>
+          </w:tcPr>
+          <w:p>
+            <w:pPr>
+              <w:rPr>
+                <w:sz w:val="24"/>
+                <w:lang w:val="en-US"/>
+              </w:rPr>
+            </w:pPr>
+            <w:r>
+              <w:rPr>
+                <w:sz w:val="24"/>
+                <w:lang w:val="en-US"/>
+              </w:rPr>
+              <w:t>setupScenary</w:t>
+            </w:r>
+            <w:r>
+              <w:rPr>
+                <w:sz w:val="24"/>
+                <w:lang w:val="en-US"/>
+              </w:rPr>
+              <w:t>2</w:t>
+            </w:r>
+          </w:p>
+        </w:tc>
+        <w:tc>
+          <w:tcPr>
+            <w:tcW w:w="2610" w:type="dxa"/>
+          </w:tcPr>
+          <w:p>
+            <w:pPr>
+              <w:rPr>
+                <w:sz w:val="24"/>
+                <w:lang w:val="en-US"/>
+              </w:rPr>
+            </w:pPr>
+            <w:r>
+              <w:rPr>
+                <w:sz w:val="24"/>
+                <w:lang w:val="en-US"/>
+              </w:rPr>
+              <w:t>Graph G</w:t>
+            </w:r>
+          </w:p>
+          <w:p>
+            <w:pPr>
+              <w:rPr>
+                <w:sz w:val="24"/>
+                <w:lang w:val="en-US"/>
+              </w:rPr>
+            </w:pPr>
+            <w:r>
+              <w:rPr>
+                <w:sz w:val="24"/>
+                <w:lang w:val="en-US"/>
+              </w:rPr>
+              <w:t>Vertex V</w:t>
+            </w:r>
+          </w:p>
+        </w:tc>
+        <w:tc>
+          <w:tcPr>
+            <w:tcW w:w="3420" w:type="dxa"/>
+          </w:tcPr>
+          <w:p>
+            <w:pPr>
+              <w:rPr>
+                <w:sz w:val="24"/>
+                <w:lang w:val="en-US"/>
+              </w:rPr>
+            </w:pPr>
+            <w:r>
+              <w:rPr>
+                <w:sz w:val="24"/>
+                <w:lang w:val="en-US"/>
+              </w:rPr>
+              <w:t>Returns a list with all the vertices adjacent to V.</w:t>
+            </w:r>
+          </w:p>
+        </w:tc>
+      </w:tr>
+    </w:tbl>
+    <w:p>
+      <w:pPr>
+        <w:rPr>
+          <w:sz w:val="24"/>
+          <w:lang w:val="en-US"/>
+        </w:rPr>
+      </w:pPr>
+    </w:p>
+    <w:tbl>
+      <w:tblPr>
+        <w:tblStyle w:val="TableGrid"/>
+        <w:tblpPr w:leftFromText="180" w:rightFromText="180" w:vertAnchor="text" w:horzAnchor="margin" w:tblpXSpec="right" w:tblpY="193"/>
+        <w:tblW w:w="9985" w:type="dxa"/>
+        <w:tblLook w:val="04A0" w:firstRow="1" w:lastRow="0" w:firstColumn="1" w:lastColumn="0" w:noHBand="0" w:noVBand="1"/>
+      </w:tblPr>
+      <w:tblGrid>
+        <w:gridCol w:w="1854"/>
+        <w:gridCol w:w="1588"/>
+        <w:gridCol w:w="1649"/>
+        <w:gridCol w:w="2151"/>
+        <w:gridCol w:w="2743"/>
+      </w:tblGrid>
+      <w:tr>
+        <w:tc>
+          <w:tcPr>
+            <w:tcW w:w="9985" w:type="dxa"/>
+            <w:gridSpan w:val="5"/>
+          </w:tcPr>
+          <w:p>
+            <w:pPr>
+              <w:rPr>
+                <w:b/>
+                <w:sz w:val="24"/>
+                <w:lang w:val="en-US"/>
+              </w:rPr>
+            </w:pPr>
+            <w:r>
+              <w:rPr>
+                <w:b/>
+                <w:sz w:val="24"/>
+                <w:lang w:val="en-US"/>
+              </w:rPr>
+              <w:t xml:space="preserve">Test objective : To verify if the corresponding method is working properly </w:t>
+            </w:r>
+          </w:p>
+        </w:tc>
+      </w:tr>
+      <w:tr>
+        <w:tc>
+          <w:tcPr>
+            <w:tcW w:w="1266" w:type="dxa"/>
+            <w:shd w:val="clear" w:color="auto" w:fill="E7E6E6" w:themeFill="background2"/>
+          </w:tcPr>
+          <w:p>
+            <w:pPr>
+              <w:rPr>
+                <w:b/>
+                <w:sz w:val="24"/>
+                <w:lang w:val="en-US"/>
+              </w:rPr>
+            </w:pPr>
+            <w:r>
+              <w:rPr>
+                <w:b/>
+                <w:sz w:val="24"/>
+                <w:lang w:val="en-US"/>
+              </w:rPr>
+              <w:t>Class</w:t>
+            </w:r>
+          </w:p>
+        </w:tc>
+        <w:tc>
+          <w:tcPr>
+            <w:tcW w:w="1159" w:type="dxa"/>
+            <w:shd w:val="clear" w:color="auto" w:fill="E7E6E6" w:themeFill="background2"/>
+          </w:tcPr>
+          <w:p>
+            <w:pPr>
+              <w:rPr>
+                <w:b/>
+                <w:sz w:val="24"/>
+                <w:lang w:val="en-US"/>
+              </w:rPr>
+            </w:pPr>
+            <w:r>
+              <w:rPr>
+                <w:b/>
+                <w:sz w:val="24"/>
+                <w:lang w:val="en-US"/>
+              </w:rPr>
+              <w:t>Method</w:t>
+            </w:r>
+          </w:p>
+        </w:tc>
+        <w:tc>
+          <w:tcPr>
+            <w:tcW w:w="1530" w:type="dxa"/>
+            <w:shd w:val="clear" w:color="auto" w:fill="E7E6E6" w:themeFill="background2"/>
+          </w:tcPr>
+          <w:p>
+            <w:pPr>
+              <w:rPr>
+                <w:b/>
+                <w:sz w:val="24"/>
+                <w:lang w:val="en-US"/>
+              </w:rPr>
+            </w:pPr>
+            <w:r>
+              <w:rPr>
+                <w:b/>
+                <w:sz w:val="24"/>
+                <w:lang w:val="en-US"/>
+              </w:rPr>
+              <w:t>Sce</w:t>
+            </w:r>
+            <w:r>
+              <w:rPr>
+                <w:b/>
+                <w:sz w:val="24"/>
+                <w:lang w:val="en-US"/>
+              </w:rPr>
+              <w:t>narios</w:t>
+            </w:r>
+          </w:p>
+        </w:tc>
+        <w:tc>
+          <w:tcPr>
+            <w:tcW w:w="2610" w:type="dxa"/>
+            <w:shd w:val="clear" w:color="auto" w:fill="E7E6E6" w:themeFill="background2"/>
+          </w:tcPr>
+          <w:p>
+            <w:pPr>
+              <w:rPr>
+                <w:b/>
+                <w:sz w:val="24"/>
+                <w:lang w:val="en-US"/>
+              </w:rPr>
+            </w:pPr>
+            <w:r>
+              <w:rPr>
+                <w:b/>
+                <w:sz w:val="24"/>
+                <w:lang w:val="en-US"/>
+              </w:rPr>
+              <w:t>Entry values</w:t>
+            </w:r>
+          </w:p>
+        </w:tc>
+        <w:tc>
+          <w:tcPr>
+            <w:tcW w:w="3420" w:type="dxa"/>
+            <w:shd w:val="clear" w:color="auto" w:fill="E7E6E6" w:themeFill="background2"/>
+          </w:tcPr>
+          <w:p>
+            <w:pPr>
+              <w:rPr>
+                <w:b/>
+                <w:sz w:val="24"/>
+                <w:lang w:val="en-US"/>
+              </w:rPr>
+            </w:pPr>
+            <w:r>
+              <w:rPr>
+                <w:b/>
+                <w:sz w:val="24"/>
+                <w:lang w:val="en-US"/>
+              </w:rPr>
+              <w:t>Result</w:t>
+            </w:r>
+          </w:p>
+        </w:tc>
+      </w:tr>
+      <w:tr>
+        <w:tc>
+          <w:tcPr>
+            <w:tcW w:w="1266" w:type="dxa"/>
+          </w:tcPr>
+          <w:p>
+            <w:pPr>
+              <w:rPr>
+                <w:sz w:val="24"/>
+                <w:lang w:val="en-US"/>
+              </w:rPr>
+            </w:pPr>
+            <w:r>
+              <w:rPr>
+                <w:sz w:val="24"/>
+                <w:lang w:val="en-US"/>
+              </w:rPr>
+              <w:t>AdjacencyMatrix</w:t>
+            </w:r>
+          </w:p>
+        </w:tc>
+        <w:tc>
+          <w:tcPr>
+            <w:tcW w:w="1159" w:type="dxa"/>
+          </w:tcPr>
+          <w:p>
+            <w:pPr>
+              <w:rPr>
+                <w:sz w:val="24"/>
+                <w:lang w:val="en-US"/>
+              </w:rPr>
+            </w:pPr>
+            <w:proofErr w:type="spellStart"/>
+            <w:r>
+              <w:rPr>
+                <w:sz w:val="24"/>
+                <w:lang w:val="en-US"/>
+              </w:rPr>
+              <w:t>areConnected</w:t>
+            </w:r>
+            <w:proofErr w:type="spellEnd"/>
+          </w:p>
+        </w:tc>
+        <w:tc>
+          <w:tcPr>
+            <w:tcW w:w="1530" w:type="dxa"/>
+          </w:tcPr>
+          <w:p>
+            <w:pPr>
+              <w:rPr>
+                <w:sz w:val="24"/>
+                <w:lang w:val="en-US"/>
+              </w:rPr>
+            </w:pPr>
+            <w:r>
+              <w:rPr>
+                <w:sz w:val="24"/>
+                <w:lang w:val="en-US"/>
+              </w:rPr>
+              <w:t>setupScenary</w:t>
+            </w:r>
+            <w:r>
+              <w:rPr>
+                <w:sz w:val="24"/>
+                <w:lang w:val="en-US"/>
+              </w:rPr>
+              <w:t>2</w:t>
+            </w:r>
+          </w:p>
+        </w:tc>
+        <w:tc>
+          <w:tcPr>
+            <w:tcW w:w="2610" w:type="dxa"/>
+          </w:tcPr>
+          <w:p>
+            <w:pPr>
+              <w:rPr>
+                <w:sz w:val="24"/>
+                <w:lang w:val="en-US"/>
+              </w:rPr>
+            </w:pPr>
+            <w:r>
+              <w:rPr>
+                <w:sz w:val="24"/>
+                <w:lang w:val="en-US"/>
+              </w:rPr>
+              <w:t>Graph G</w:t>
+            </w:r>
+          </w:p>
+          <w:p>
+            <w:pPr>
+              <w:rPr>
+                <w:sz w:val="24"/>
+                <w:lang w:val="en-US"/>
+              </w:rPr>
+            </w:pPr>
+            <w:r>
+              <w:rPr>
+                <w:sz w:val="24"/>
+                <w:lang w:val="en-US"/>
+              </w:rPr>
+              <w:t>Vertex V</w:t>
+            </w:r>
+          </w:p>
+          <w:p>
+            <w:pPr>
+              <w:rPr>
+                <w:sz w:val="24"/>
+                <w:lang w:val="en-US"/>
+              </w:rPr>
+            </w:pPr>
+            <w:r>
+              <w:rPr>
+                <w:sz w:val="24"/>
+                <w:lang w:val="en-US"/>
+              </w:rPr>
+              <w:t>Vertex V1</w:t>
+            </w:r>
+          </w:p>
+        </w:tc>
+        <w:tc>
+          <w:tcPr>
+            <w:tcW w:w="3420" w:type="dxa"/>
+          </w:tcPr>
+          <w:p>
+            <w:pPr>
+              <w:rPr>
+                <w:sz w:val="24"/>
+                <w:lang w:val="en-US"/>
+              </w:rPr>
+            </w:pPr>
+            <w:r>
+              <w:rPr>
+                <w:sz w:val="24"/>
+                <w:lang w:val="en-US"/>
+              </w:rPr>
+              <w:t>TRUE if V and V1 share an edge, FALSE if not.</w:t>
+            </w:r>
+          </w:p>
+        </w:tc>
+      </w:tr>
+    </w:tbl>
+    <w:p>
+      <w:pPr>
+        <w:rPr>
+          <w:sz w:val="24"/>
+          <w:lang w:val="en-US"/>
+        </w:rPr>
+      </w:pPr>
+    </w:p>
+    <w:tbl>
+      <w:tblPr>
+        <w:tblStyle w:val="TableGrid"/>
+        <w:tblpPr w:leftFromText="180" w:rightFromText="180" w:vertAnchor="text" w:horzAnchor="margin" w:tblpXSpec="right" w:tblpY="193"/>
+        <w:tblW w:w="9985" w:type="dxa"/>
+        <w:tblLook w:val="04A0" w:firstRow="1" w:lastRow="0" w:firstColumn="1" w:lastColumn="0" w:noHBand="0" w:noVBand="1"/>
+      </w:tblPr>
+      <w:tblGrid>
+        <w:gridCol w:w="1541"/>
+        <w:gridCol w:w="1588"/>
+        <w:gridCol w:w="1649"/>
+        <w:gridCol w:w="2277"/>
+        <w:gridCol w:w="2930"/>
+      </w:tblGrid>
+      <w:tr>
+        <w:tc>
+          <w:tcPr>
+            <w:tcW w:w="9985" w:type="dxa"/>
+            <w:gridSpan w:val="5"/>
+          </w:tcPr>
+          <w:p>
+            <w:pPr>
+              <w:rPr>
+                <w:b/>
+                <w:sz w:val="24"/>
+                <w:lang w:val="en-US"/>
+              </w:rPr>
+            </w:pPr>
+            <w:r>
+              <w:rPr>
+                <w:b/>
+                <w:sz w:val="24"/>
+                <w:lang w:val="en-US"/>
+              </w:rPr>
+              <w:t xml:space="preserve">Test objective : To verify if the corresponding method is working properly </w:t>
+            </w:r>
+          </w:p>
+        </w:tc>
+      </w:tr>
+      <w:tr>
+        <w:tc>
+          <w:tcPr>
+            <w:tcW w:w="1266" w:type="dxa"/>
+            <w:shd w:val="clear" w:color="auto" w:fill="E7E6E6" w:themeFill="background2"/>
+          </w:tcPr>
+          <w:p>
+            <w:pPr>
+              <w:rPr>
+                <w:b/>
+                <w:sz w:val="24"/>
+                <w:lang w:val="en-US"/>
+              </w:rPr>
+            </w:pPr>
+            <w:r>
+              <w:rPr>
+                <w:b/>
+                <w:sz w:val="24"/>
+                <w:lang w:val="en-US"/>
+              </w:rPr>
+              <w:t>Class</w:t>
+            </w:r>
+          </w:p>
+        </w:tc>
+        <w:tc>
+          <w:tcPr>
+            <w:tcW w:w="1159" w:type="dxa"/>
+            <w:shd w:val="clear" w:color="auto" w:fill="E7E6E6" w:themeFill="background2"/>
+          </w:tcPr>
+          <w:p>
+            <w:pPr>
+              <w:rPr>
+                <w:b/>
+                <w:sz w:val="24"/>
+                <w:lang w:val="en-US"/>
+              </w:rPr>
+            </w:pPr>
+            <w:r>
+              <w:rPr>
+                <w:b/>
+                <w:sz w:val="24"/>
+                <w:lang w:val="en-US"/>
+              </w:rPr>
+              <w:t>Method</w:t>
+            </w:r>
+          </w:p>
+        </w:tc>
+        <w:tc>
+          <w:tcPr>
+            <w:tcW w:w="1530" w:type="dxa"/>
+            <w:shd w:val="clear" w:color="auto" w:fill="E7E6E6" w:themeFill="background2"/>
+          </w:tcPr>
+          <w:p>
+            <w:pPr>
+              <w:rPr>
+                <w:b/>
+                <w:sz w:val="24"/>
+                <w:lang w:val="en-US"/>
+              </w:rPr>
+            </w:pPr>
+            <w:r>
+              <w:rPr>
+                <w:b/>
+                <w:sz w:val="24"/>
+                <w:lang w:val="en-US"/>
+              </w:rPr>
+              <w:t>Sce</w:t>
+            </w:r>
+            <w:r>
+              <w:rPr>
+                <w:b/>
+                <w:sz w:val="24"/>
+                <w:lang w:val="en-US"/>
+              </w:rPr>
+              <w:t>narios</w:t>
+            </w:r>
+          </w:p>
+        </w:tc>
+        <w:tc>
+          <w:tcPr>
+            <w:tcW w:w="2610" w:type="dxa"/>
+            <w:shd w:val="clear" w:color="auto" w:fill="E7E6E6" w:themeFill="background2"/>
+          </w:tcPr>
+          <w:p>
+            <w:pPr>
+              <w:rPr>
+                <w:b/>
+                <w:sz w:val="24"/>
+                <w:lang w:val="en-US"/>
+              </w:rPr>
+            </w:pPr>
+            <w:r>
+              <w:rPr>
+                <w:b/>
+                <w:sz w:val="24"/>
+                <w:lang w:val="en-US"/>
+              </w:rPr>
+              <w:t>Entry values</w:t>
+            </w:r>
+          </w:p>
+        </w:tc>
+        <w:tc>
+          <w:tcPr>
+            <w:tcW w:w="3420" w:type="dxa"/>
+            <w:shd w:val="clear" w:color="auto" w:fill="E7E6E6" w:themeFill="background2"/>
+          </w:tcPr>
+          <w:p>
+            <w:pPr>
+              <w:rPr>
+                <w:b/>
+                <w:sz w:val="24"/>
+                <w:lang w:val="en-US"/>
+              </w:rPr>
+            </w:pPr>
+            <w:r>
+              <w:rPr>
+                <w:b/>
+                <w:sz w:val="24"/>
+                <w:lang w:val="en-US"/>
+              </w:rPr>
+              <w:t>Result</w:t>
+            </w:r>
+          </w:p>
+        </w:tc>
+      </w:tr>
+      <w:tr>
+        <w:tc>
+          <w:tcPr>
+            <w:tcW w:w="1266" w:type="dxa"/>
+          </w:tcPr>
+          <w:p>
+            <w:pPr>
+              <w:rPr>
+                <w:sz w:val="24"/>
+                <w:lang w:val="en-US"/>
+              </w:rPr>
+            </w:pPr>
+            <w:r>
+              <w:rPr>
+                <w:sz w:val="24"/>
+                <w:lang w:val="en-US"/>
+              </w:rPr>
+              <w:t>Adjacency</w:t>
+            </w:r>
+            <w:r>
+              <w:rPr>
+                <w:sz w:val="24"/>
+                <w:lang w:val="en-US"/>
+              </w:rPr>
+              <w:t>List</w:t>
+            </w:r>
+          </w:p>
+        </w:tc>
+        <w:tc>
+          <w:tcPr>
+            <w:tcW w:w="1159" w:type="dxa"/>
+          </w:tcPr>
+          <w:p>
+            <w:pPr>
+              <w:rPr>
+                <w:sz w:val="24"/>
+                <w:lang w:val="en-US"/>
+              </w:rPr>
+            </w:pPr>
+            <w:proofErr w:type="spellStart"/>
+            <w:r>
+              <w:rPr>
+                <w:sz w:val="24"/>
+                <w:lang w:val="en-US"/>
+              </w:rPr>
+              <w:t>areConnected</w:t>
+            </w:r>
+            <w:proofErr w:type="spellEnd"/>
+          </w:p>
+        </w:tc>
+        <w:tc>
+          <w:tcPr>
+            <w:tcW w:w="1530" w:type="dxa"/>
+          </w:tcPr>
+          <w:p>
+            <w:pPr>
+              <w:rPr>
+                <w:sz w:val="24"/>
+                <w:lang w:val="en-US"/>
+              </w:rPr>
+            </w:pPr>
+            <w:r>
+              <w:rPr>
+                <w:sz w:val="24"/>
+                <w:lang w:val="en-US"/>
+              </w:rPr>
+              <w:t>setupScenary</w:t>
+            </w:r>
+            <w:r>
+              <w:rPr>
+                <w:sz w:val="24"/>
+                <w:lang w:val="en-US"/>
+              </w:rPr>
+              <w:t>2</w:t>
+            </w:r>
+          </w:p>
+        </w:tc>
+        <w:tc>
+          <w:tcPr>
+            <w:tcW w:w="2610" w:type="dxa"/>
+          </w:tcPr>
+          <w:p>
+            <w:pPr>
+              <w:rPr>
+                <w:sz w:val="24"/>
+                <w:lang w:val="en-US"/>
+              </w:rPr>
+            </w:pPr>
+            <w:r>
+              <w:rPr>
+                <w:sz w:val="24"/>
+                <w:lang w:val="en-US"/>
+              </w:rPr>
+              <w:t>Graph G</w:t>
+            </w:r>
+          </w:p>
+          <w:p>
+            <w:pPr>
+              <w:rPr>
+                <w:sz w:val="24"/>
+                <w:lang w:val="en-US"/>
+              </w:rPr>
+            </w:pPr>
+            <w:r>
+              <w:rPr>
+                <w:sz w:val="24"/>
+                <w:lang w:val="en-US"/>
+              </w:rPr>
+              <w:t>Vertex V</w:t>
+            </w:r>
+          </w:p>
+          <w:p>
+            <w:pPr>
+              <w:rPr>
+                <w:sz w:val="24"/>
+                <w:lang w:val="en-US"/>
+              </w:rPr>
+            </w:pPr>
+            <w:r>
+              <w:rPr>
+                <w:sz w:val="24"/>
+                <w:lang w:val="en-US"/>
+              </w:rPr>
+              <w:t>Vertex V1</w:t>
+            </w:r>
+          </w:p>
+        </w:tc>
+        <w:tc>
+          <w:tcPr>
+            <w:tcW w:w="3420" w:type="dxa"/>
+          </w:tcPr>
+          <w:p>
+            <w:pPr>
+              <w:rPr>
+                <w:sz w:val="24"/>
+                <w:lang w:val="en-US"/>
+              </w:rPr>
+            </w:pPr>
+            <w:r>
+              <w:rPr>
+                <w:sz w:val="24"/>
+                <w:lang w:val="en-US"/>
+              </w:rPr>
+              <w:t>TRUE if V and V1 share an edge, FALSE if not.</w:t>
             </w:r>
           </w:p>
         </w:tc>

</xml_diff>

<commit_message>
Changed some tests, added the adjacencylist class
</commit_message>
<xml_diff>
--- a/docs/Tests Design.docx
+++ b/docs/Tests Design.docx
@@ -762,21 +762,7 @@
                 <w:sz w:val="24"/>
                 <w:lang w:val="en-US"/>
               </w:rPr>
-              <w:t>setupScenary</w:t>
-            </w:r>
-            <w:r>
-              <w:rPr>
-                <w:sz w:val="24"/>
-                <w:lang w:val="en-US"/>
-              </w:rPr>
-              <w:t>4</w:t>
-            </w:r>
-            <w:r>
-              <w:rPr>
-                <w:sz w:val="24"/>
-                <w:lang w:val="en-US"/>
-              </w:rPr>
-              <w:t>()</w:t>
+              <w:t>setupScenary4()</w:t>
             </w:r>
           </w:p>
         </w:tc>
@@ -955,8 +941,6 @@
           <w:docGrid w:linePitch="360"/>
         </w:sectPr>
       </w:pPr>
-      <w:bookmarkStart w:id="0" w:name="_GoBack"/>
-      <w:bookmarkEnd w:id="0"/>
     </w:p>
     <w:p>
       <w:pPr>
@@ -1179,8 +1163,10 @@
                 <w:sz w:val="24"/>
                 <w:lang w:val="en-US"/>
               </w:rPr>
-              <w:t>Floyd-Warshall</w:t>
-            </w:r>
+              <w:t>FloydWarshall</w:t>
+            </w:r>
+            <w:bookmarkStart w:id="0" w:name="_GoBack"/>
+            <w:bookmarkEnd w:id="0"/>
           </w:p>
         </w:tc>
         <w:tc>
@@ -3422,14 +3408,7 @@
                 <w:sz w:val="24"/>
                 <w:lang w:val="en-US"/>
               </w:rPr>
-              <w:t>Adjacency</w:t>
-            </w:r>
-            <w:r>
-              <w:rPr>
-                <w:sz w:val="24"/>
-                <w:lang w:val="en-US"/>
-              </w:rPr>
-              <w:t>List</w:t>
+              <w:t>AdjacencyList</w:t>
             </w:r>
           </w:p>
         </w:tc>
@@ -4017,14 +3996,7 @@
                 <w:sz w:val="24"/>
                 <w:lang w:val="en-US"/>
               </w:rPr>
-              <w:t>Adjacency</w:t>
-            </w:r>
-            <w:r>
-              <w:rPr>
-                <w:sz w:val="24"/>
-                <w:lang w:val="en-US"/>
-              </w:rPr>
-              <w:t>List</w:t>
+              <w:t>AdjacencyList</w:t>
             </w:r>
           </w:p>
         </w:tc>
@@ -4342,14 +4314,7 @@
                 <w:sz w:val="24"/>
                 <w:lang w:val="en-US"/>
               </w:rPr>
-              <w:t>add</w:t>
-            </w:r>
-            <w:r>
-              <w:rPr>
-                <w:sz w:val="24"/>
-                <w:lang w:val="en-US"/>
-              </w:rPr>
-              <w:t>Edge</w:t>
+              <w:t>addEdge</w:t>
             </w:r>
             <w:proofErr w:type="spellEnd"/>
           </w:p>
@@ -4656,14 +4621,7 @@
                 <w:sz w:val="24"/>
                 <w:lang w:val="en-US"/>
               </w:rPr>
-              <w:t>Adjacency</w:t>
-            </w:r>
-            <w:r>
-              <w:rPr>
-                <w:sz w:val="24"/>
-                <w:lang w:val="en-US"/>
-              </w:rPr>
-              <w:t>List</w:t>
+              <w:t>AdjacencyList</w:t>
             </w:r>
           </w:p>
         </w:tc>
@@ -5081,14 +5039,7 @@
                 <w:sz w:val="24"/>
                 <w:lang w:val="en-US"/>
               </w:rPr>
-              <w:t xml:space="preserve">Vertex V </w:t>
-            </w:r>
-            <w:r>
-              <w:rPr>
-                <w:sz w:val="24"/>
-                <w:lang w:val="en-US"/>
-              </w:rPr>
-              <w:t>is not in the graph anymore.</w:t>
+              <w:t>Vertex V is not in the graph anymore.</w:t>
             </w:r>
           </w:p>
         </w:tc>
@@ -5283,14 +5234,7 @@
                 <w:sz w:val="24"/>
                 <w:lang w:val="en-US"/>
               </w:rPr>
-              <w:t>Adjacency</w:t>
-            </w:r>
-            <w:r>
-              <w:rPr>
-                <w:sz w:val="24"/>
-                <w:lang w:val="en-US"/>
-              </w:rPr>
-              <w:t>List</w:t>
+              <w:t>AdjacencyList</w:t>
             </w:r>
           </w:p>
         </w:tc>
@@ -5715,35 +5659,7 @@
                 <w:sz w:val="24"/>
                 <w:lang w:val="en-US"/>
               </w:rPr>
-              <w:t xml:space="preserve">Vertex V and Vertex V1 </w:t>
-            </w:r>
-            <w:r>
-              <w:rPr>
-                <w:sz w:val="24"/>
-                <w:lang w:val="en-US"/>
-              </w:rPr>
-              <w:t>do not</w:t>
-            </w:r>
-            <w:r>
-              <w:rPr>
-                <w:sz w:val="24"/>
-                <w:lang w:val="en-US"/>
-              </w:rPr>
-              <w:t xml:space="preserve"> share an edge</w:t>
-            </w:r>
-            <w:r>
-              <w:rPr>
-                <w:sz w:val="24"/>
-                <w:lang w:val="en-US"/>
-              </w:rPr>
-              <w:t xml:space="preserve"> anymore</w:t>
-            </w:r>
-            <w:r>
-              <w:rPr>
-                <w:sz w:val="24"/>
-                <w:lang w:val="en-US"/>
-              </w:rPr>
-              <w:t>.</w:t>
+              <w:t>Vertex V and Vertex V1 do not share an edge anymore.</w:t>
             </w:r>
           </w:p>
         </w:tc>
@@ -7215,14 +7131,7 @@
                 <w:sz w:val="24"/>
                 <w:lang w:val="en-US"/>
               </w:rPr>
-              <w:t>Adjacency</w:t>
-            </w:r>
-            <w:r>
-              <w:rPr>
-                <w:sz w:val="24"/>
-                <w:lang w:val="en-US"/>
-              </w:rPr>
-              <w:t>List</w:t>
+              <w:t>AdjacencyList</w:t>
             </w:r>
           </w:p>
         </w:tc>

</xml_diff>